<commit_message>
Quelques tests avec NetworkManager
Déplacement de "human" qui détient les joueurs vers le NetworkManager (player dans l'inspector), fonctionne sans bug/erreur pour le moment.
</commit_message>
<xml_diff>
--- a/Documentation/Data_architecture.docx
+++ b/Documentation/Data_architecture.docx
@@ -4,17 +4,244 @@
   <w:body>
     <w:p>
       <w:r>
-        <w:rPr>
-          <w:noProof/>
-        </w:rPr>
+        <w:t>Quelques informations à propos du networking :</w:t>
+      </w:r>
+    </w:p>
+    <w:p>
+      <w:pPr>
+        <w:pStyle w:val="Paragraphedeliste"/>
+        <w:numPr>
+          <w:ilvl w:val="0"/>
+          <w:numId w:val="2"/>
+        </w:numPr>
+      </w:pPr>
+      <w:r>
         <w:drawing>
-          <wp:anchor distT="0" distB="0" distL="114300" distR="114300" simplePos="0" relativeHeight="251659264" behindDoc="0" locked="0" layoutInCell="1" allowOverlap="1" wp14:anchorId="57262BB6" wp14:editId="66545B09">
+          <wp:anchor distT="0" distB="0" distL="114300" distR="114300" simplePos="0" relativeHeight="251669504" behindDoc="0" locked="0" layoutInCell="1" allowOverlap="1" wp14:anchorId="0C381F4F" wp14:editId="0BDCC04D">
             <wp:simplePos x="0" y="0"/>
             <wp:positionH relativeFrom="margin">
-              <wp:align>left</wp:align>
+              <wp:align>right</wp:align>
             </wp:positionH>
             <wp:positionV relativeFrom="paragraph">
-              <wp:posOffset>138</wp:posOffset>
+              <wp:posOffset>712111</wp:posOffset>
+            </wp:positionV>
+            <wp:extent cx="5760720" cy="2154555"/>
+            <wp:effectExtent l="0" t="0" r="0" b="0"/>
+            <wp:wrapSquare wrapText="bothSides"/>
+            <wp:docPr id="796850148" name="Image 1" descr="Une image contenant capture d’écran, Logiciel multimédia, logiciel, Logiciel de graphisme&#10;&#10;Le contenu généré par l’IA peut être incorrect."/>
+            <wp:cNvGraphicFramePr>
+              <a:graphicFrameLocks xmlns:a="http://schemas.openxmlformats.org/drawingml/2006/main" noChangeAspect="1"/>
+            </wp:cNvGraphicFramePr>
+            <a:graphic xmlns:a="http://schemas.openxmlformats.org/drawingml/2006/main">
+              <a:graphicData uri="http://schemas.openxmlformats.org/drawingml/2006/picture">
+                <pic:pic xmlns:pic="http://schemas.openxmlformats.org/drawingml/2006/picture">
+                  <pic:nvPicPr>
+                    <pic:cNvPr id="796850148" name="Image 1" descr="Une image contenant capture d’écran, Logiciel multimédia, logiciel, Logiciel de graphisme&#10;&#10;Le contenu généré par l’IA peut être incorrect."/>
+                    <pic:cNvPicPr/>
+                  </pic:nvPicPr>
+                  <pic:blipFill>
+                    <a:blip r:embed="rId5"/>
+                    <a:stretch>
+                      <a:fillRect/>
+                    </a:stretch>
+                  </pic:blipFill>
+                  <pic:spPr>
+                    <a:xfrm>
+                      <a:off x="0" y="0"/>
+                      <a:ext cx="5760720" cy="2154555"/>
+                    </a:xfrm>
+                    <a:prstGeom prst="rect">
+                      <a:avLst/>
+                    </a:prstGeom>
+                  </pic:spPr>
+                </pic:pic>
+              </a:graphicData>
+            </a:graphic>
+          </wp:anchor>
+        </w:drawing>
+      </w:r>
+      <w:r>
+        <w:t>NetWork Manager HUD (à placer dans</w:t>
+      </w:r>
+      <w:r>
+        <w:t xml:space="preserve"> le networkManager game object) sert à établir la connexion facilement en mode debug, sans UI in game</w:t>
+      </w:r>
+      <w:r>
+        <w:t>, une fois actif, il doit y avoir un petit menu présent dans la scène à l’exécution :</w:t>
+      </w:r>
+      <w:r>
+        <w:br/>
+      </w:r>
+      <w:r>
+        <w:br/>
+      </w:r>
+    </w:p>
+    <w:p>
+      <w:pPr>
+        <w:pStyle w:val="Paragraphedeliste"/>
+        <w:numPr>
+          <w:ilvl w:val="0"/>
+          <w:numId w:val="2"/>
+        </w:numPr>
+      </w:pPr>
+      <w:r>
+        <w:t>Network Manager doit être placé dans un gameObject</w:t>
+      </w:r>
+    </w:p>
+    <w:p>
+      <w:pPr>
+        <w:pStyle w:val="Paragraphedeliste"/>
+        <w:numPr>
+          <w:ilvl w:val="0"/>
+          <w:numId w:val="2"/>
+        </w:numPr>
+      </w:pPr>
+      <w:r>
+        <w:t>Kcp Transport (la couche de transport), doit être placé à côté du netMan dans le même gameObject</w:t>
+      </w:r>
+    </w:p>
+    <w:p>
+      <w:pPr>
+        <w:pStyle w:val="Paragraphedeliste"/>
+        <w:numPr>
+          <w:ilvl w:val="0"/>
+          <w:numId w:val="2"/>
+        </w:numPr>
+      </w:pPr>
+      <w:r>
+        <w:t>Créer un startposition directement à la racine ? à voir</w:t>
+      </w:r>
+    </w:p>
+    <w:p>
+      <w:pPr>
+        <w:pStyle w:val="Paragraphedeliste"/>
+        <w:numPr>
+          <w:ilvl w:val="0"/>
+          <w:numId w:val="2"/>
+        </w:numPr>
+      </w:pPr>
+      <w:r>
+        <w:t>Dans l’exemple du tank, le « tankReliable » possède un NetworkTransform qui fait appelle à lui-même, il a également 2 autres NetTrans : Turret et barrel, correspond sûrement à une façon de piloter la position sur le serveur d’autres « objets » ou sous prefabs.</w:t>
+      </w:r>
+    </w:p>
+    <w:p>
+      <w:r>
+        <w:t>AUTRE POINT IMPORTANT : A voir mais il me semble qu’il ne faut pas mettre de prefab dans la scène en mode serveur, c’est le serveur qui fait l’instanciation à partir du modèle stocké.</w:t>
+      </w:r>
+      <w:r>
+        <w:br/>
+        <w:t xml:space="preserve">Placer le prefab dans la scène </w:t>
+      </w:r>
+      <w:r>
+        <w:t xml:space="preserve">via la fenêtre hierarchy </w:t>
+      </w:r>
+      <w:r>
+        <w:t>ne sert que à l’éditer !</w:t>
+      </w:r>
+    </w:p>
+    <w:p/>
+    <w:p>
+      <w:r>
+        <w:t>AUTRE POINT IMPORTANT : Le gameObject « follow camera » qui fonctionnait sans réseau est cassé, il lui manque le lien de target (Tracking target dans l’inspector), il ne semble pas possible de mettre le Tracking target sous la forme d’un asset qui n’est pas dans la scène.</w:t>
+      </w:r>
+    </w:p>
+    <w:p/>
+    <w:p>
+      <w:r>
+        <w:t>Trucs à faire potentiellement :</w:t>
+      </w:r>
+    </w:p>
+    <w:p>
+      <w:pPr>
+        <w:pStyle w:val="Paragraphedeliste"/>
+        <w:numPr>
+          <w:ilvl w:val="0"/>
+          <w:numId w:val="2"/>
+        </w:numPr>
+      </w:pPr>
+      <w:r>
+        <w:t>Créer un gameObject « ground » avec un mesh collider+mesh renderer +plane :</w:t>
+      </w:r>
+    </w:p>
+    <w:p>
+      <w:r>
+        <w:lastRenderedPageBreak/>
+        <w:drawing>
+          <wp:anchor distT="0" distB="0" distL="114300" distR="114300" simplePos="0" relativeHeight="251667456" behindDoc="0" locked="0" layoutInCell="1" allowOverlap="1" wp14:anchorId="251729D0" wp14:editId="279CA2E5">
+            <wp:simplePos x="0" y="0"/>
+            <wp:positionH relativeFrom="margin">
+              <wp:align>center</wp:align>
+            </wp:positionH>
+            <wp:positionV relativeFrom="paragraph">
+              <wp:posOffset>4914</wp:posOffset>
+            </wp:positionV>
+            <wp:extent cx="2237740" cy="2909570"/>
+            <wp:effectExtent l="0" t="0" r="0" b="5080"/>
+            <wp:wrapSquare wrapText="bothSides"/>
+            <wp:docPr id="371366380" name="Image 1" descr="Une image contenant texte, capture d’écran, logiciel, Logiciel multimédia&#10;&#10;Le contenu généré par l’IA peut être incorrect."/>
+            <wp:cNvGraphicFramePr>
+              <a:graphicFrameLocks xmlns:a="http://schemas.openxmlformats.org/drawingml/2006/main" noChangeAspect="1"/>
+            </wp:cNvGraphicFramePr>
+            <a:graphic xmlns:a="http://schemas.openxmlformats.org/drawingml/2006/main">
+              <a:graphicData uri="http://schemas.openxmlformats.org/drawingml/2006/picture">
+                <pic:pic xmlns:pic="http://schemas.openxmlformats.org/drawingml/2006/picture">
+                  <pic:nvPicPr>
+                    <pic:cNvPr id="371366380" name="Image 1" descr="Une image contenant texte, capture d’écran, logiciel, Logiciel multimédia&#10;&#10;Le contenu généré par l’IA peut être incorrect."/>
+                    <pic:cNvPicPr/>
+                  </pic:nvPicPr>
+                  <pic:blipFill>
+                    <a:blip r:embed="rId6"/>
+                    <a:stretch>
+                      <a:fillRect/>
+                    </a:stretch>
+                  </pic:blipFill>
+                  <pic:spPr>
+                    <a:xfrm>
+                      <a:off x="0" y="0"/>
+                      <a:ext cx="2237740" cy="2909570"/>
+                    </a:xfrm>
+                    <a:prstGeom prst="rect">
+                      <a:avLst/>
+                    </a:prstGeom>
+                  </pic:spPr>
+                </pic:pic>
+              </a:graphicData>
+            </a:graphic>
+            <wp14:sizeRelH relativeFrom="margin">
+              <wp14:pctWidth>0</wp14:pctWidth>
+            </wp14:sizeRelH>
+            <wp14:sizeRelV relativeFrom="margin">
+              <wp14:pctHeight>0</wp14:pctHeight>
+            </wp14:sizeRelV>
+          </wp:anchor>
+        </w:drawing>
+      </w:r>
+    </w:p>
+    <w:p/>
+    <w:p/>
+    <w:p/>
+    <w:p/>
+    <w:p/>
+    <w:p/>
+    <w:p/>
+    <w:p/>
+    <w:p/>
+    <w:p/>
+    <w:p/>
+    <w:p/>
+    <w:p>
+      <w:r>
+        <w:rPr>
+          <w:noProof/>
+        </w:rPr>
+        <w:drawing>
+          <wp:anchor distT="0" distB="0" distL="114300" distR="114300" simplePos="0" relativeHeight="251659264" behindDoc="0" locked="0" layoutInCell="1" allowOverlap="1" wp14:anchorId="57262BB6" wp14:editId="255C6C6B">
+            <wp:simplePos x="0" y="0"/>
+            <wp:positionH relativeFrom="margin">
+              <wp:posOffset>683813</wp:posOffset>
+            </wp:positionH>
+            <wp:positionV relativeFrom="paragraph">
+              <wp:posOffset>4611</wp:posOffset>
             </wp:positionV>
             <wp:extent cx="3914775" cy="2590800"/>
             <wp:effectExtent l="0" t="0" r="9525" b="0"/>
@@ -33,7 +260,7 @@
                     </pic:cNvPicPr>
                   </pic:nvPicPr>
                   <pic:blipFill>
-                    <a:blip r:embed="rId5">
+                    <a:blip r:embed="rId7">
                       <a:extLst>
                         <a:ext uri="{28A0092B-C50C-407E-A947-70E740481C1C}">
                           <a14:useLocalDpi xmlns:a14="http://schemas.microsoft.com/office/drawing/2010/main" val="0"/>
@@ -71,69 +298,7 @@
         </w:drawing>
       </w:r>
     </w:p>
-    <w:p>
-      <w:pPr>
-        <w:rPr>
-          <w:lang w:val="en-GB"/>
-        </w:rPr>
-      </w:pPr>
-    </w:p>
-    <w:p>
-      <w:pPr>
-        <w:rPr>
-          <w:lang w:val="en-GB"/>
-        </w:rPr>
-      </w:pPr>
-    </w:p>
-    <w:p>
-      <w:pPr>
-        <w:rPr>
-          <w:lang w:val="en-GB"/>
-        </w:rPr>
-      </w:pPr>
-    </w:p>
-    <w:p>
-      <w:pPr>
-        <w:rPr>
-          <w:lang w:val="en-GB"/>
-        </w:rPr>
-      </w:pPr>
-    </w:p>
-    <w:p>
-      <w:pPr>
-        <w:rPr>
-          <w:lang w:val="en-GB"/>
-        </w:rPr>
-      </w:pPr>
-    </w:p>
-    <w:p>
-      <w:pPr>
-        <w:rPr>
-          <w:lang w:val="en-GB"/>
-        </w:rPr>
-      </w:pPr>
-    </w:p>
-    <w:p>
-      <w:pPr>
-        <w:rPr>
-          <w:lang w:val="en-GB"/>
-        </w:rPr>
-      </w:pPr>
-    </w:p>
-    <w:p>
-      <w:pPr>
-        <w:rPr>
-          <w:lang w:val="en-GB"/>
-        </w:rPr>
-      </w:pPr>
-    </w:p>
-    <w:p>
-      <w:pPr>
-        <w:rPr>
-          <w:lang w:val="en-GB"/>
-        </w:rPr>
-      </w:pPr>
-    </w:p>
+    <w:p/>
     <w:p>
       <w:pPr>
         <w:rPr>
@@ -323,51 +488,18 @@
                           <w:lang w:val="en-GB"/>
                         </w:rPr>
                       </w:pPr>
-                      <w:proofErr w:type="spellStart"/>
                       <w:r>
                         <w:rPr>
                           <w:lang w:val="en-GB"/>
                         </w:rPr>
-                        <w:t>WorldObjectData</w:t>
-                      </w:r>
-                      <w:proofErr w:type="spellEnd"/>
-                      <w:r>
-                        <w:rPr>
-                          <w:lang w:val="en-GB"/>
-                        </w:rPr>
-                        <w:t>: “</w:t>
+                        <w:t>WorldObjectData: “Kitchen Cabinet”</w:t>
                       </w:r>
                       <w:r>
                         <w:rPr>
                           <w:lang w:val="en-GB"/>
                         </w:rPr>
-                        <w:t>Kitchen Cabinet</w:t>
-                      </w:r>
-                      <w:r>
-                        <w:rPr>
-                          <w:lang w:val="en-GB"/>
-                        </w:rPr>
-                        <w:t>”</w:t>
-                      </w:r>
-                      <w:r>
-                        <w:rPr>
-                          <w:lang w:val="en-GB"/>
-                        </w:rPr>
                         <w:br/>
-                      </w:r>
-                      <w:proofErr w:type="spellStart"/>
-                      <w:r>
-                        <w:rPr>
-                          <w:lang w:val="en-GB"/>
-                        </w:rPr>
-                        <w:t>gridSize</w:t>
-                      </w:r>
-                      <w:proofErr w:type="spellEnd"/>
-                      <w:r>
-                        <w:rPr>
-                          <w:lang w:val="en-GB"/>
-                        </w:rPr>
-                        <w:t xml:space="preserve"> = (2,1)</w:t>
+                        <w:t>gridSize = (2,1)</w:t>
                       </w:r>
                     </w:p>
                     <w:p>
@@ -376,32 +508,18 @@
                           <w:lang w:val="en-GB"/>
                         </w:rPr>
                       </w:pPr>
-                      <w:proofErr w:type="spellStart"/>
                       <w:r>
                         <w:rPr>
                           <w:lang w:val="en-GB"/>
                         </w:rPr>
-                        <w:t>IsMovable</w:t>
-                      </w:r>
-                      <w:proofErr w:type="spellEnd"/>
-                      <w:r>
-                        <w:rPr>
-                          <w:lang w:val="en-GB"/>
-                        </w:rPr>
-                        <w:t xml:space="preserve"> = false</w:t>
+                        <w:t>IsMovable = false</w:t>
                       </w:r>
                       <w:r>
                         <w:rPr>
                           <w:lang w:val="en-GB"/>
                         </w:rPr>
                         <w:br/>
-                        <w:t>Modules</w:t>
-                      </w:r>
-                      <w:r>
-                        <w:rPr>
-                          <w:lang w:val="en-GB"/>
-                        </w:rPr>
-                        <w:t xml:space="preserve">: </w:t>
+                        <w:t xml:space="preserve">Modules: </w:t>
                       </w:r>
                     </w:p>
                     <w:p>
@@ -415,14 +533,12 @@
                           <w:lang w:val="en-GB"/>
                         </w:rPr>
                       </w:pPr>
-                      <w:proofErr w:type="spellStart"/>
                       <w:r>
                         <w:rPr>
                           <w:lang w:val="en-GB"/>
                         </w:rPr>
                         <w:t>StorageModule</w:t>
                       </w:r>
-                      <w:proofErr w:type="spellEnd"/>
                       <w:r>
                         <w:rPr>
                           <w:lang w:val="en-GB"/>
@@ -445,19 +561,7 @@
                         <w:rPr>
                           <w:lang w:val="en-GB"/>
                         </w:rPr>
-                        <w:t>Capacity</w:t>
-                      </w:r>
-                      <w:r>
-                        <w:rPr>
-                          <w:lang w:val="en-GB"/>
-                        </w:rPr>
-                        <w:t xml:space="preserve"> = </w:t>
-                      </w:r>
-                      <w:r>
-                        <w:rPr>
-                          <w:lang w:val="en-GB"/>
-                        </w:rPr>
-                        <w:t>30</w:t>
+                        <w:t>Capacity = 30</w:t>
                       </w:r>
                     </w:p>
                     <w:p>
@@ -471,33 +575,11 @@
                           <w:lang w:val="en-GB"/>
                         </w:rPr>
                       </w:pPr>
-                      <w:proofErr w:type="spellStart"/>
                       <w:r>
                         <w:rPr>
                           <w:lang w:val="en-GB"/>
                         </w:rPr>
-                        <w:t>LockableModule</w:t>
-                      </w:r>
-                      <w:proofErr w:type="spellEnd"/>
-                      <w:r>
-                        <w:rPr>
-                          <w:lang w:val="en-GB"/>
-                        </w:rPr>
-                        <w:t xml:space="preserve"> (</w:t>
-                      </w:r>
-                      <w:proofErr w:type="spellStart"/>
-                      <w:r>
-                        <w:rPr>
-                          <w:lang w:val="en-GB"/>
-                        </w:rPr>
-                        <w:t>optionnel</w:t>
-                      </w:r>
-                      <w:proofErr w:type="spellEnd"/>
-                      <w:r>
-                        <w:rPr>
-                          <w:lang w:val="en-GB"/>
-                        </w:rPr>
-                        <w:t>)</w:t>
+                        <w:t>LockableModule (optionnel)</w:t>
                       </w:r>
                     </w:p>
                   </w:txbxContent>
@@ -748,19 +830,11 @@
                           <w:lang w:val="en-GB"/>
                         </w:rPr>
                       </w:pPr>
-                      <w:proofErr w:type="spellStart"/>
                       <w:r>
                         <w:rPr>
                           <w:lang w:val="en-GB"/>
                         </w:rPr>
-                        <w:t>ItemData</w:t>
-                      </w:r>
-                      <w:proofErr w:type="spellEnd"/>
-                      <w:r>
-                        <w:rPr>
-                          <w:lang w:val="en-GB"/>
-                        </w:rPr>
-                        <w:t>: “Pipe Wrench”</w:t>
+                        <w:t>ItemData: “Pipe Wrench”</w:t>
                       </w:r>
                       <w:r>
                         <w:rPr>
@@ -795,19 +869,11 @@
                           <w:lang w:val="en-GB"/>
                         </w:rPr>
                       </w:pPr>
-                      <w:proofErr w:type="spellStart"/>
                       <w:r>
                         <w:rPr>
                           <w:lang w:val="en-GB"/>
                         </w:rPr>
-                        <w:t>WeaponModule</w:t>
-                      </w:r>
-                      <w:proofErr w:type="spellEnd"/>
-                      <w:r>
-                        <w:rPr>
-                          <w:lang w:val="en-GB"/>
-                        </w:rPr>
-                        <w:t>:</w:t>
+                        <w:t>WeaponModule:</w:t>
                       </w:r>
                     </w:p>
                     <w:p>
@@ -821,19 +887,11 @@
                           <w:lang w:val="en-GB"/>
                         </w:rPr>
                       </w:pPr>
-                      <w:proofErr w:type="spellStart"/>
                       <w:r>
                         <w:rPr>
                           <w:lang w:val="en-GB"/>
                         </w:rPr>
-                        <w:t>DamageType</w:t>
-                      </w:r>
-                      <w:proofErr w:type="spellEnd"/>
-                      <w:r>
-                        <w:rPr>
-                          <w:lang w:val="en-GB"/>
-                        </w:rPr>
-                        <w:t xml:space="preserve"> = Blunt</w:t>
+                        <w:t>DamageType = Blunt</w:t>
                       </w:r>
                     </w:p>
                     <w:p>
@@ -847,19 +905,11 @@
                           <w:lang w:val="en-GB"/>
                         </w:rPr>
                       </w:pPr>
-                      <w:proofErr w:type="spellStart"/>
                       <w:r>
                         <w:rPr>
                           <w:lang w:val="en-GB"/>
                         </w:rPr>
-                        <w:t>BaseDamage</w:t>
-                      </w:r>
-                      <w:proofErr w:type="spellEnd"/>
-                      <w:r>
-                        <w:rPr>
-                          <w:lang w:val="en-GB"/>
-                        </w:rPr>
-                        <w:t xml:space="preserve"> = 12</w:t>
+                        <w:t>BaseDamage = 12</w:t>
                       </w:r>
                     </w:p>
                     <w:p>
@@ -873,19 +923,11 @@
                           <w:lang w:val="en-GB"/>
                         </w:rPr>
                       </w:pPr>
-                      <w:proofErr w:type="spellStart"/>
                       <w:r>
                         <w:rPr>
                           <w:lang w:val="en-GB"/>
                         </w:rPr>
-                        <w:t>StaminaCost</w:t>
-                      </w:r>
-                      <w:proofErr w:type="spellEnd"/>
-                      <w:r>
-                        <w:rPr>
-                          <w:lang w:val="en-GB"/>
-                        </w:rPr>
-                        <w:t xml:space="preserve"> = 8</w:t>
+                        <w:t>StaminaCost = 8</w:t>
                       </w:r>
                     </w:p>
                     <w:p>
@@ -899,19 +941,11 @@
                           <w:lang w:val="en-GB"/>
                         </w:rPr>
                       </w:pPr>
-                      <w:proofErr w:type="spellStart"/>
                       <w:r>
                         <w:rPr>
                           <w:lang w:val="en-GB"/>
                         </w:rPr>
-                        <w:t>ToolModule</w:t>
-                      </w:r>
-                      <w:proofErr w:type="spellEnd"/>
-                      <w:r>
-                        <w:rPr>
-                          <w:lang w:val="en-GB"/>
-                        </w:rPr>
-                        <w:t>:</w:t>
+                        <w:t>ToolModule:</w:t>
                       </w:r>
                     </w:p>
                     <w:p>
@@ -925,19 +959,11 @@
                           <w:lang w:val="en-GB"/>
                         </w:rPr>
                       </w:pPr>
-                      <w:proofErr w:type="spellStart"/>
                       <w:r>
                         <w:rPr>
                           <w:lang w:val="en-GB"/>
                         </w:rPr>
-                        <w:t>ToolType</w:t>
-                      </w:r>
-                      <w:proofErr w:type="spellEnd"/>
-                      <w:r>
-                        <w:rPr>
-                          <w:lang w:val="en-GB"/>
-                        </w:rPr>
-                        <w:t xml:space="preserve"> = Mechanical</w:t>
+                        <w:t>ToolType = Mechanical</w:t>
                       </w:r>
                     </w:p>
                     <w:p>
@@ -999,6 +1025,7 @@
           <w:noProof/>
           <w:lang w:val="en-GB"/>
         </w:rPr>
+        <w:lastRenderedPageBreak/>
         <w:drawing>
           <wp:anchor distT="0" distB="0" distL="114300" distR="114300" simplePos="0" relativeHeight="251665408" behindDoc="0" locked="0" layoutInCell="1" allowOverlap="1" wp14:anchorId="71F7B196" wp14:editId="14236D99">
             <wp:simplePos x="0" y="0"/>
@@ -1023,7 +1050,7 @@
                     <pic:cNvPicPr/>
                   </pic:nvPicPr>
                   <pic:blipFill>
-                    <a:blip r:embed="rId6"/>
+                    <a:blip r:embed="rId8"/>
                     <a:stretch>
                       <a:fillRect/>
                     </a:stretch>
@@ -1137,7 +1164,6 @@
         <w:rPr>
           <w:noProof/>
         </w:rPr>
-        <w:lastRenderedPageBreak/>
         <w:drawing>
           <wp:inline distT="0" distB="0" distL="0" distR="0" wp14:anchorId="6604DA6A" wp14:editId="33E907EE">
             <wp:extent cx="3677173" cy="2655736"/>
@@ -1156,7 +1182,7 @@
                     </pic:cNvPicPr>
                   </pic:nvPicPr>
                   <pic:blipFill>
-                    <a:blip r:embed="rId7">
+                    <a:blip r:embed="rId9">
                       <a:extLst>
                         <a:ext uri="{28A0092B-C50C-407E-A947-70E740481C1C}">
                           <a14:useLocalDpi xmlns:a14="http://schemas.microsoft.com/office/drawing/2010/main" val="0"/>
@@ -1224,7 +1250,7 @@
                     </pic:cNvPicPr>
                   </pic:nvPicPr>
                   <pic:blipFill>
-                    <a:blip r:embed="rId8">
+                    <a:blip r:embed="rId10">
                       <a:extLst>
                         <a:ext uri="{28A0092B-C50C-407E-A947-70E740481C1C}">
                           <a14:useLocalDpi xmlns:a14="http://schemas.microsoft.com/office/drawing/2010/main" val="0"/>
@@ -1285,7 +1311,7 @@
                     </pic:cNvPicPr>
                   </pic:nvPicPr>
                   <pic:blipFill>
-                    <a:blip r:embed="rId9">
+                    <a:blip r:embed="rId11">
                       <a:extLst>
                         <a:ext uri="{28A0092B-C50C-407E-A947-70E740481C1C}">
                           <a14:useLocalDpi xmlns:a14="http://schemas.microsoft.com/office/drawing/2010/main" val="0"/>
@@ -1353,7 +1379,7 @@
                     </pic:cNvPicPr>
                   </pic:nvPicPr>
                   <pic:blipFill>
-                    <a:blip r:embed="rId10">
+                    <a:blip r:embed="rId12">
                       <a:extLst>
                         <a:ext uri="{28A0092B-C50C-407E-A947-70E740481C1C}">
                           <a14:useLocalDpi xmlns:a14="http://schemas.microsoft.com/office/drawing/2010/main" val="0"/>
@@ -1398,6 +1424,118 @@
 <file path=word/numbering.xml><?xml version="1.0" encoding="utf-8"?>
 <w:numbering xmlns:wpc="http://schemas.microsoft.com/office/word/2010/wordprocessingCanvas" xmlns:cx="http://schemas.microsoft.com/office/drawing/2014/chartex" xmlns:cx1="http://schemas.microsoft.com/office/drawing/2015/9/8/chartex" xmlns:cx2="http://schemas.microsoft.com/office/drawing/2015/10/21/chartex" xmlns:cx3="http://schemas.microsoft.com/office/drawing/2016/5/9/chartex" xmlns:cx4="http://schemas.microsoft.com/office/drawing/2016/5/10/chartex" xmlns:cx5="http://schemas.microsoft.com/office/drawing/2016/5/11/chartex" xmlns:cx6="http://schemas.microsoft.com/office/drawing/2016/5/12/chartex" xmlns:cx7="http://schemas.microsoft.com/office/drawing/2016/5/13/chartex" xmlns:cx8="http://schemas.microsoft.com/office/drawing/2016/5/14/chartex" xmlns:mc="http://schemas.openxmlformats.org/markup-compatibility/2006" xmlns:aink="http://schemas.microsoft.com/office/drawing/2016/ink" xmlns:am3d="http://schemas.microsoft.com/office/drawing/2017/model3d" xmlns:o="urn:schemas-microsoft-com:office:office" xmlns:oel="http://schemas.microsoft.com/office/2019/extlst" xmlns:r="http://schemas.openxmlformats.org/officeDocument/2006/relationships" xmlns:m="http://schemas.openxmlformats.org/officeDocument/2006/math" xmlns:v="urn:schemas-microsoft-com:vml" xmlns:wp14="http://schemas.microsoft.com/office/word/2010/wordprocessingDrawing" xmlns:wp="http://schemas.openxmlformats.org/drawingml/2006/wordprocessingDrawing" xmlns:w10="urn:schemas-microsoft-com:office:word" xmlns:w="http://schemas.openxmlformats.org/wordprocessingml/2006/main" xmlns:w14="http://schemas.microsoft.com/office/word/2010/wordml" xmlns:w15="http://schemas.microsoft.com/office/word/2012/wordml" xmlns:w16cex="http://schemas.microsoft.com/office/word/2018/wordml/cex" xmlns:w16cid="http://schemas.microsoft.com/office/word/2016/wordml/cid" xmlns:w16="http://schemas.microsoft.com/office/word/2018/wordml" xmlns:w16du="http://schemas.microsoft.com/office/word/2023/wordml/word16du" xmlns:w16sdtdh="http://schemas.microsoft.com/office/word/2020/wordml/sdtdatahash" xmlns:w16sdtfl="http://schemas.microsoft.com/office/word/2024/wordml/sdtformatlock" xmlns:w16se="http://schemas.microsoft.com/office/word/2015/wordml/symex" xmlns:wpg="http://schemas.microsoft.com/office/word/2010/wordprocessingGroup" xmlns:wpi="http://schemas.microsoft.com/office/word/2010/wordprocessingInk" xmlns:wne="http://schemas.microsoft.com/office/word/2006/wordml" xmlns:wps="http://schemas.microsoft.com/office/word/2010/wordprocessingShape" mc:Ignorable="w14 w15 w16se w16cid w16 w16cex w16sdtdh w16sdtfl w16du wp14">
   <w:abstractNum w:abstractNumId="0" w15:restartNumberingAfterBreak="0">
+    <w:nsid w:val="3F2D7362"/>
+    <w:multiLevelType w:val="hybridMultilevel"/>
+    <w:tmpl w:val="20A83DDA"/>
+    <w:lvl w:ilvl="0" w:tplc="30B617F2">
+      <w:numFmt w:val="bullet"/>
+      <w:lvlText w:val="-"/>
+      <w:lvlJc w:val="left"/>
+      <w:pPr>
+        <w:ind w:left="720" w:hanging="360"/>
+      </w:pPr>
+      <w:rPr>
+        <w:rFonts w:ascii="Aptos" w:eastAsiaTheme="minorHAnsi" w:hAnsi="Aptos" w:cstheme="minorBidi" w:hint="default"/>
+      </w:rPr>
+    </w:lvl>
+    <w:lvl w:ilvl="1" w:tplc="040C0003" w:tentative="1">
+      <w:start w:val="1"/>
+      <w:numFmt w:val="bullet"/>
+      <w:lvlText w:val="o"/>
+      <w:lvlJc w:val="left"/>
+      <w:pPr>
+        <w:ind w:left="1440" w:hanging="360"/>
+      </w:pPr>
+      <w:rPr>
+        <w:rFonts w:ascii="Courier New" w:hAnsi="Courier New" w:cs="Courier New" w:hint="default"/>
+      </w:rPr>
+    </w:lvl>
+    <w:lvl w:ilvl="2" w:tplc="040C0005" w:tentative="1">
+      <w:start w:val="1"/>
+      <w:numFmt w:val="bullet"/>
+      <w:lvlText w:val=""/>
+      <w:lvlJc w:val="left"/>
+      <w:pPr>
+        <w:ind w:left="2160" w:hanging="360"/>
+      </w:pPr>
+      <w:rPr>
+        <w:rFonts w:ascii="Wingdings" w:hAnsi="Wingdings" w:hint="default"/>
+      </w:rPr>
+    </w:lvl>
+    <w:lvl w:ilvl="3" w:tplc="040C0001" w:tentative="1">
+      <w:start w:val="1"/>
+      <w:numFmt w:val="bullet"/>
+      <w:lvlText w:val=""/>
+      <w:lvlJc w:val="left"/>
+      <w:pPr>
+        <w:ind w:left="2880" w:hanging="360"/>
+      </w:pPr>
+      <w:rPr>
+        <w:rFonts w:ascii="Symbol" w:hAnsi="Symbol" w:hint="default"/>
+      </w:rPr>
+    </w:lvl>
+    <w:lvl w:ilvl="4" w:tplc="040C0003" w:tentative="1">
+      <w:start w:val="1"/>
+      <w:numFmt w:val="bullet"/>
+      <w:lvlText w:val="o"/>
+      <w:lvlJc w:val="left"/>
+      <w:pPr>
+        <w:ind w:left="3600" w:hanging="360"/>
+      </w:pPr>
+      <w:rPr>
+        <w:rFonts w:ascii="Courier New" w:hAnsi="Courier New" w:cs="Courier New" w:hint="default"/>
+      </w:rPr>
+    </w:lvl>
+    <w:lvl w:ilvl="5" w:tplc="040C0005" w:tentative="1">
+      <w:start w:val="1"/>
+      <w:numFmt w:val="bullet"/>
+      <w:lvlText w:val=""/>
+      <w:lvlJc w:val="left"/>
+      <w:pPr>
+        <w:ind w:left="4320" w:hanging="360"/>
+      </w:pPr>
+      <w:rPr>
+        <w:rFonts w:ascii="Wingdings" w:hAnsi="Wingdings" w:hint="default"/>
+      </w:rPr>
+    </w:lvl>
+    <w:lvl w:ilvl="6" w:tplc="040C0001" w:tentative="1">
+      <w:start w:val="1"/>
+      <w:numFmt w:val="bullet"/>
+      <w:lvlText w:val=""/>
+      <w:lvlJc w:val="left"/>
+      <w:pPr>
+        <w:ind w:left="5040" w:hanging="360"/>
+      </w:pPr>
+      <w:rPr>
+        <w:rFonts w:ascii="Symbol" w:hAnsi="Symbol" w:hint="default"/>
+      </w:rPr>
+    </w:lvl>
+    <w:lvl w:ilvl="7" w:tplc="040C0003" w:tentative="1">
+      <w:start w:val="1"/>
+      <w:numFmt w:val="bullet"/>
+      <w:lvlText w:val="o"/>
+      <w:lvlJc w:val="left"/>
+      <w:pPr>
+        <w:ind w:left="5760" w:hanging="360"/>
+      </w:pPr>
+      <w:rPr>
+        <w:rFonts w:ascii="Courier New" w:hAnsi="Courier New" w:cs="Courier New" w:hint="default"/>
+      </w:rPr>
+    </w:lvl>
+    <w:lvl w:ilvl="8" w:tplc="040C0005" w:tentative="1">
+      <w:start w:val="1"/>
+      <w:numFmt w:val="bullet"/>
+      <w:lvlText w:val=""/>
+      <w:lvlJc w:val="left"/>
+      <w:pPr>
+        <w:ind w:left="6480" w:hanging="360"/>
+      </w:pPr>
+      <w:rPr>
+        <w:rFonts w:ascii="Wingdings" w:hAnsi="Wingdings" w:hint="default"/>
+      </w:rPr>
+    </w:lvl>
+  </w:abstractNum>
+  <w:abstractNum w:abstractNumId="1" w15:restartNumberingAfterBreak="0">
     <w:nsid w:val="4137183B"/>
     <w:multiLevelType w:val="hybridMultilevel"/>
     <w:tmpl w:val="480456A4"/>
@@ -1510,6 +1648,9 @@
     </w:lvl>
   </w:abstractNum>
   <w:num w:numId="1" w16cid:durableId="218789460">
+    <w:abstractNumId w:val="1"/>
+  </w:num>
+  <w:num w:numId="2" w16cid:durableId="1369448873">
     <w:abstractNumId w:val="0"/>
   </w:num>
 </w:numbering>

</xml_diff>

<commit_message>
Datadoc manquant au dernier commit
</commit_message>
<xml_diff>
--- a/Documentation/Data_architecture.docx
+++ b/Documentation/Data_architecture.docx
@@ -60,12 +60,54 @@
           </wp:anchor>
         </w:drawing>
       </w:r>
-      <w:r>
-        <w:t>NetWork Manager HUD (à placer dans</w:t>
-      </w:r>
-      <w:r>
-        <w:t xml:space="preserve"> le networkManager game object) sert à établir la connexion facilement en mode debug, sans UI in game</w:t>
-      </w:r>
+      <w:proofErr w:type="spellStart"/>
+      <w:r>
+        <w:t>NetWork</w:t>
+      </w:r>
+      <w:proofErr w:type="spellEnd"/>
+      <w:r>
+        <w:t xml:space="preserve"> Manager HUD (à placer dans</w:t>
+      </w:r>
+      <w:r>
+        <w:t xml:space="preserve"> le </w:t>
+      </w:r>
+      <w:proofErr w:type="spellStart"/>
+      <w:r>
+        <w:t>networkManager</w:t>
+      </w:r>
+      <w:proofErr w:type="spellEnd"/>
+      <w:r>
+        <w:t xml:space="preserve"> </w:t>
+      </w:r>
+      <w:proofErr w:type="spellStart"/>
+      <w:r>
+        <w:t>game</w:t>
+      </w:r>
+      <w:proofErr w:type="spellEnd"/>
+      <w:r>
+        <w:t xml:space="preserve"> </w:t>
+      </w:r>
+      <w:proofErr w:type="spellStart"/>
+      <w:r>
+        <w:t>object</w:t>
+      </w:r>
+      <w:proofErr w:type="spellEnd"/>
+      <w:r>
+        <w:t xml:space="preserve">) sert à établir la connexion facilement en mode </w:t>
+      </w:r>
+      <w:proofErr w:type="spellStart"/>
+      <w:r>
+        <w:t>debug</w:t>
+      </w:r>
+      <w:proofErr w:type="spellEnd"/>
+      <w:r>
+        <w:t xml:space="preserve">, sans UI in </w:t>
+      </w:r>
+      <w:proofErr w:type="spellStart"/>
+      <w:r>
+        <w:t>game</w:t>
+      </w:r>
+      <w:proofErr w:type="spellEnd"/>
       <w:r>
         <w:t>, une fois actif, il doit y avoir un petit menu présent dans la scène à l’exécution :</w:t>
       </w:r>
@@ -85,8 +127,13 @@
         </w:numPr>
       </w:pPr>
       <w:r>
-        <w:t>Network Manager doit être placé dans un gameObject</w:t>
-      </w:r>
+        <w:t xml:space="preserve">Network Manager doit être placé dans un </w:t>
+      </w:r>
+      <w:proofErr w:type="spellStart"/>
+      <w:r>
+        <w:t>gameObject</w:t>
+      </w:r>
+      <w:proofErr w:type="spellEnd"/>
     </w:p>
     <w:p>
       <w:pPr>
@@ -96,9 +143,27 @@
           <w:numId w:val="2"/>
         </w:numPr>
       </w:pPr>
-      <w:r>
-        <w:t>Kcp Transport (la couche de transport), doit être placé à côté du netMan dans le même gameObject</w:t>
-      </w:r>
+      <w:proofErr w:type="spellStart"/>
+      <w:r>
+        <w:t>Kcp</w:t>
+      </w:r>
+      <w:proofErr w:type="spellEnd"/>
+      <w:r>
+        <w:t xml:space="preserve"> Transport (la couche de transport), doit être placé à côté du </w:t>
+      </w:r>
+      <w:proofErr w:type="spellStart"/>
+      <w:r>
+        <w:t>netMan</w:t>
+      </w:r>
+      <w:proofErr w:type="spellEnd"/>
+      <w:r>
+        <w:t xml:space="preserve"> dans le même </w:t>
+      </w:r>
+      <w:proofErr w:type="spellStart"/>
+      <w:r>
+        <w:t>gameObject</w:t>
+      </w:r>
+      <w:proofErr w:type="spellEnd"/>
     </w:p>
     <w:p>
       <w:pPr>
@@ -109,7 +174,15 @@
         </w:numPr>
       </w:pPr>
       <w:r>
-        <w:t>Créer un startposition directement à la racine ? à voir</w:t>
+        <w:t xml:space="preserve">Créer un </w:t>
+      </w:r>
+      <w:proofErr w:type="spellStart"/>
+      <w:r>
+        <w:t>startposition</w:t>
+      </w:r>
+      <w:proofErr w:type="spellEnd"/>
+      <w:r>
+        <w:t xml:space="preserve"> directement à la racine ? à voir</w:t>
       </w:r>
     </w:p>
     <w:p>
@@ -121,19 +194,83 @@
         </w:numPr>
       </w:pPr>
       <w:r>
-        <w:t>Dans l’exemple du tank, le « tankReliable » possède un NetworkTransform qui fait appelle à lui-même, il a également 2 autres NetTrans : Turret et barrel, correspond sûrement à une façon de piloter la position sur le serveur d’autres « objets » ou sous prefabs.</w:t>
+        <w:t>Dans l’exemple du tank, le « </w:t>
+      </w:r>
+      <w:proofErr w:type="spellStart"/>
+      <w:r>
+        <w:t>tankReliable</w:t>
+      </w:r>
+      <w:proofErr w:type="spellEnd"/>
+      <w:r>
+        <w:t xml:space="preserve"> » possède un </w:t>
+      </w:r>
+      <w:proofErr w:type="spellStart"/>
+      <w:r>
+        <w:t>NetworkTransform</w:t>
+      </w:r>
+      <w:proofErr w:type="spellEnd"/>
+      <w:r>
+        <w:t xml:space="preserve"> qui fait appelle à lui-même, il a également 2 autres </w:t>
+      </w:r>
+      <w:proofErr w:type="spellStart"/>
+      <w:r>
+        <w:t>NetTrans</w:t>
+      </w:r>
+      <w:proofErr w:type="spellEnd"/>
+      <w:r>
+        <w:t xml:space="preserve"> : </w:t>
+      </w:r>
+      <w:proofErr w:type="spellStart"/>
+      <w:r>
+        <w:t>Turret</w:t>
+      </w:r>
+      <w:proofErr w:type="spellEnd"/>
+      <w:r>
+        <w:t xml:space="preserve"> et barrel, correspond sûrement à une façon de piloter la position sur le serveur d’autres « objets » ou sous </w:t>
+      </w:r>
+      <w:proofErr w:type="spellStart"/>
+      <w:r>
+        <w:t>prefabs</w:t>
+      </w:r>
+      <w:proofErr w:type="spellEnd"/>
+      <w:r>
+        <w:t>.</w:t>
       </w:r>
     </w:p>
     <w:p>
       <w:r>
-        <w:t>AUTRE POINT IMPORTANT : A voir mais il me semble qu’il ne faut pas mettre de prefab dans la scène en mode serveur, c’est le serveur qui fait l’instanciation à partir du modèle stocké.</w:t>
+        <w:t xml:space="preserve">AUTRE POINT IMPORTANT : A voir mais il me semble qu’il ne faut pas mettre de </w:t>
+      </w:r>
+      <w:proofErr w:type="spellStart"/>
+      <w:r>
+        <w:t>prefab</w:t>
+      </w:r>
+      <w:proofErr w:type="spellEnd"/>
+      <w:r>
+        <w:t xml:space="preserve"> dans la scène en mode serveur, c’est le serveur qui fait l’instanciation à partir du modèle stocké.</w:t>
       </w:r>
       <w:r>
         <w:br/>
-        <w:t xml:space="preserve">Placer le prefab dans la scène </w:t>
-      </w:r>
-      <w:r>
-        <w:t xml:space="preserve">via la fenêtre hierarchy </w:t>
+        <w:t xml:space="preserve">Placer le </w:t>
+      </w:r>
+      <w:proofErr w:type="spellStart"/>
+      <w:r>
+        <w:t>prefab</w:t>
+      </w:r>
+      <w:proofErr w:type="spellEnd"/>
+      <w:r>
+        <w:t xml:space="preserve"> dans la scène </w:t>
+      </w:r>
+      <w:r>
+        <w:t xml:space="preserve">via la fenêtre </w:t>
+      </w:r>
+      <w:proofErr w:type="spellStart"/>
+      <w:r>
+        <w:t>hierarchy</w:t>
+      </w:r>
+      <w:proofErr w:type="spellEnd"/>
+      <w:r>
+        <w:t xml:space="preserve"> </w:t>
       </w:r>
       <w:r>
         <w:t>ne sert que à l’éditer !</w:t>
@@ -142,9 +279,66 @@
     <w:p/>
     <w:p>
       <w:r>
-        <w:t>AUTRE POINT IMPORTANT : Le gameObject « follow camera » qui fonctionnait sans réseau est cassé, il lui manque le lien de target (Tracking target dans l’inspector), il ne semble pas possible de mettre le Tracking target sous la forme d’un asset qui n’est pas dans la scène.</w:t>
+        <w:t xml:space="preserve">AUTRE POINT IMPORTANT : Le </w:t>
+      </w:r>
+      <w:proofErr w:type="spellStart"/>
+      <w:r>
+        <w:t>gameObject</w:t>
+      </w:r>
+      <w:proofErr w:type="spellEnd"/>
+      <w:r>
+        <w:t xml:space="preserve"> « follow camera » qui fonctionnait sans réseau est cassé, il lui manque le lien de </w:t>
+      </w:r>
+      <w:proofErr w:type="spellStart"/>
+      <w:r>
+        <w:t>target</w:t>
+      </w:r>
+      <w:proofErr w:type="spellEnd"/>
+      <w:r>
+        <w:t xml:space="preserve"> (</w:t>
+      </w:r>
+      <w:proofErr w:type="spellStart"/>
+      <w:r>
+        <w:t>Tracking</w:t>
+      </w:r>
+      <w:proofErr w:type="spellEnd"/>
+      <w:r>
+        <w:t xml:space="preserve"> </w:t>
+      </w:r>
+      <w:proofErr w:type="spellStart"/>
+      <w:r>
+        <w:t>target</w:t>
+      </w:r>
+      <w:proofErr w:type="spellEnd"/>
+      <w:r>
+        <w:t xml:space="preserve"> dans l’</w:t>
+      </w:r>
+      <w:proofErr w:type="spellStart"/>
+      <w:r>
+        <w:t>inspector</w:t>
+      </w:r>
+      <w:proofErr w:type="spellEnd"/>
+      <w:r>
+        <w:t xml:space="preserve">), il ne semble pas possible de mettre le </w:t>
+      </w:r>
+      <w:proofErr w:type="spellStart"/>
+      <w:r>
+        <w:t>Tracking</w:t>
+      </w:r>
+      <w:proofErr w:type="spellEnd"/>
+      <w:r>
+        <w:t xml:space="preserve"> </w:t>
+      </w:r>
+      <w:proofErr w:type="spellStart"/>
+      <w:r>
+        <w:t>target</w:t>
+      </w:r>
+      <w:proofErr w:type="spellEnd"/>
+      <w:r>
+        <w:t xml:space="preserve"> sous la forme d’un asset qui n’est pas dans la scène.</w:t>
       </w:r>
     </w:p>
+    <w:p/>
     <w:p/>
     <w:p>
       <w:r>
@@ -160,7 +354,47 @@
         </w:numPr>
       </w:pPr>
       <w:r>
-        <w:t>Créer un gameObject « ground » avec un mesh collider+mesh renderer +plane :</w:t>
+        <w:t xml:space="preserve">Créer un </w:t>
+      </w:r>
+      <w:proofErr w:type="spellStart"/>
+      <w:r>
+        <w:t>gameObject</w:t>
+      </w:r>
+      <w:proofErr w:type="spellEnd"/>
+      <w:r>
+        <w:t xml:space="preserve"> « </w:t>
+      </w:r>
+      <w:proofErr w:type="spellStart"/>
+      <w:r>
+        <w:t>ground</w:t>
+      </w:r>
+      <w:proofErr w:type="spellEnd"/>
+      <w:r>
+        <w:t xml:space="preserve"> » avec un </w:t>
+      </w:r>
+      <w:proofErr w:type="spellStart"/>
+      <w:r>
+        <w:t>mesh</w:t>
+      </w:r>
+      <w:proofErr w:type="spellEnd"/>
+      <w:r>
+        <w:t xml:space="preserve"> </w:t>
+      </w:r>
+      <w:proofErr w:type="spellStart"/>
+      <w:r>
+        <w:t>collider+mesh</w:t>
+      </w:r>
+      <w:proofErr w:type="spellEnd"/>
+      <w:r>
+        <w:t xml:space="preserve"> </w:t>
+      </w:r>
+      <w:proofErr w:type="spellStart"/>
+      <w:r>
+        <w:t>renderer</w:t>
+      </w:r>
+      <w:proofErr w:type="spellEnd"/>
+      <w:r>
+        <w:t xml:space="preserve"> +plane :</w:t>
       </w:r>
     </w:p>
     <w:p>
@@ -362,18 +596,39 @@
                                 <w:lang w:val="en-GB"/>
                               </w:rPr>
                             </w:pPr>
+                            <w:proofErr w:type="spellStart"/>
                             <w:r>
                               <w:rPr>
                                 <w:lang w:val="en-GB"/>
                               </w:rPr>
-                              <w:t>WorldObjectData: “Kitchen Cabinet”</w:t>
+                              <w:t>WorldObjectData</w:t>
+                            </w:r>
+                            <w:proofErr w:type="spellEnd"/>
+                            <w:r>
+                              <w:rPr>
+                                <w:lang w:val="en-GB"/>
+                              </w:rPr>
+                              <w:t>: “Kitchen Cabinet”</w:t>
                             </w:r>
                             <w:r>
                               <w:rPr>
                                 <w:lang w:val="en-GB"/>
                               </w:rPr>
                               <w:br/>
-                              <w:t>gridSize = (2,1)</w:t>
+                            </w:r>
+                            <w:proofErr w:type="spellStart"/>
+                            <w:r>
+                              <w:rPr>
+                                <w:lang w:val="en-GB"/>
+                              </w:rPr>
+                              <w:t>gridSize</w:t>
+                            </w:r>
+                            <w:proofErr w:type="spellEnd"/>
+                            <w:r>
+                              <w:rPr>
+                                <w:lang w:val="en-GB"/>
+                              </w:rPr>
+                              <w:t xml:space="preserve"> = (2,1)</w:t>
                             </w:r>
                           </w:p>
                           <w:p>
@@ -382,11 +637,19 @@
                                 <w:lang w:val="en-GB"/>
                               </w:rPr>
                             </w:pPr>
+                            <w:proofErr w:type="spellStart"/>
                             <w:r>
                               <w:rPr>
                                 <w:lang w:val="en-GB"/>
                               </w:rPr>
-                              <w:t>IsMovable = false</w:t>
+                              <w:t>IsMovable</w:t>
+                            </w:r>
+                            <w:proofErr w:type="spellEnd"/>
+                            <w:r>
+                              <w:rPr>
+                                <w:lang w:val="en-GB"/>
+                              </w:rPr>
+                              <w:t xml:space="preserve"> = false</w:t>
                             </w:r>
                             <w:r>
                               <w:rPr>
@@ -407,12 +670,14 @@
                                 <w:lang w:val="en-GB"/>
                               </w:rPr>
                             </w:pPr>
+                            <w:proofErr w:type="spellStart"/>
                             <w:r>
                               <w:rPr>
                                 <w:lang w:val="en-GB"/>
                               </w:rPr>
                               <w:t>StorageModule</w:t>
                             </w:r>
+                            <w:proofErr w:type="spellEnd"/>
                             <w:r>
                               <w:rPr>
                                 <w:lang w:val="en-GB"/>
@@ -449,11 +714,33 @@
                                 <w:lang w:val="en-GB"/>
                               </w:rPr>
                             </w:pPr>
+                            <w:proofErr w:type="spellStart"/>
                             <w:r>
                               <w:rPr>
                                 <w:lang w:val="en-GB"/>
                               </w:rPr>
-                              <w:t>LockableModule (optionnel)</w:t>
+                              <w:t>LockableModule</w:t>
+                            </w:r>
+                            <w:proofErr w:type="spellEnd"/>
+                            <w:r>
+                              <w:rPr>
+                                <w:lang w:val="en-GB"/>
+                              </w:rPr>
+                              <w:t xml:space="preserve"> (</w:t>
+                            </w:r>
+                            <w:proofErr w:type="spellStart"/>
+                            <w:r>
+                              <w:rPr>
+                                <w:lang w:val="en-GB"/>
+                              </w:rPr>
+                              <w:t>optionnel</w:t>
+                            </w:r>
+                            <w:proofErr w:type="spellEnd"/>
+                            <w:r>
+                              <w:rPr>
+                                <w:lang w:val="en-GB"/>
+                              </w:rPr>
+                              <w:t>)</w:t>
                             </w:r>
                           </w:p>
                         </w:txbxContent>
@@ -488,18 +775,39 @@
                           <w:lang w:val="en-GB"/>
                         </w:rPr>
                       </w:pPr>
+                      <w:proofErr w:type="spellStart"/>
                       <w:r>
                         <w:rPr>
                           <w:lang w:val="en-GB"/>
                         </w:rPr>
-                        <w:t>WorldObjectData: “Kitchen Cabinet”</w:t>
+                        <w:t>WorldObjectData</w:t>
+                      </w:r>
+                      <w:proofErr w:type="spellEnd"/>
+                      <w:r>
+                        <w:rPr>
+                          <w:lang w:val="en-GB"/>
+                        </w:rPr>
+                        <w:t>: “Kitchen Cabinet”</w:t>
                       </w:r>
                       <w:r>
                         <w:rPr>
                           <w:lang w:val="en-GB"/>
                         </w:rPr>
                         <w:br/>
-                        <w:t>gridSize = (2,1)</w:t>
+                      </w:r>
+                      <w:proofErr w:type="spellStart"/>
+                      <w:r>
+                        <w:rPr>
+                          <w:lang w:val="en-GB"/>
+                        </w:rPr>
+                        <w:t>gridSize</w:t>
+                      </w:r>
+                      <w:proofErr w:type="spellEnd"/>
+                      <w:r>
+                        <w:rPr>
+                          <w:lang w:val="en-GB"/>
+                        </w:rPr>
+                        <w:t xml:space="preserve"> = (2,1)</w:t>
                       </w:r>
                     </w:p>
                     <w:p>
@@ -508,11 +816,19 @@
                           <w:lang w:val="en-GB"/>
                         </w:rPr>
                       </w:pPr>
+                      <w:proofErr w:type="spellStart"/>
                       <w:r>
                         <w:rPr>
                           <w:lang w:val="en-GB"/>
                         </w:rPr>
-                        <w:t>IsMovable = false</w:t>
+                        <w:t>IsMovable</w:t>
+                      </w:r>
+                      <w:proofErr w:type="spellEnd"/>
+                      <w:r>
+                        <w:rPr>
+                          <w:lang w:val="en-GB"/>
+                        </w:rPr>
+                        <w:t xml:space="preserve"> = false</w:t>
                       </w:r>
                       <w:r>
                         <w:rPr>
@@ -533,12 +849,14 @@
                           <w:lang w:val="en-GB"/>
                         </w:rPr>
                       </w:pPr>
+                      <w:proofErr w:type="spellStart"/>
                       <w:r>
                         <w:rPr>
                           <w:lang w:val="en-GB"/>
                         </w:rPr>
                         <w:t>StorageModule</w:t>
                       </w:r>
+                      <w:proofErr w:type="spellEnd"/>
                       <w:r>
                         <w:rPr>
                           <w:lang w:val="en-GB"/>
@@ -575,11 +893,33 @@
                           <w:lang w:val="en-GB"/>
                         </w:rPr>
                       </w:pPr>
+                      <w:proofErr w:type="spellStart"/>
                       <w:r>
                         <w:rPr>
                           <w:lang w:val="en-GB"/>
                         </w:rPr>
-                        <w:t>LockableModule (optionnel)</w:t>
+                        <w:t>LockableModule</w:t>
+                      </w:r>
+                      <w:proofErr w:type="spellEnd"/>
+                      <w:r>
+                        <w:rPr>
+                          <w:lang w:val="en-GB"/>
+                        </w:rPr>
+                        <w:t xml:space="preserve"> (</w:t>
+                      </w:r>
+                      <w:proofErr w:type="spellStart"/>
+                      <w:r>
+                        <w:rPr>
+                          <w:lang w:val="en-GB"/>
+                        </w:rPr>
+                        <w:t>optionnel</w:t>
+                      </w:r>
+                      <w:proofErr w:type="spellEnd"/>
+                      <w:r>
+                        <w:rPr>
+                          <w:lang w:val="en-GB"/>
+                        </w:rPr>
+                        <w:t>)</w:t>
                       </w:r>
                     </w:p>
                   </w:txbxContent>
@@ -647,11 +987,19 @@
                                 <w:lang w:val="en-GB"/>
                               </w:rPr>
                             </w:pPr>
+                            <w:proofErr w:type="spellStart"/>
                             <w:r>
                               <w:rPr>
                                 <w:lang w:val="en-GB"/>
                               </w:rPr>
-                              <w:t>ItemData: “Pipe Wrench”</w:t>
+                              <w:t>ItemData</w:t>
+                            </w:r>
+                            <w:proofErr w:type="spellEnd"/>
+                            <w:r>
+                              <w:rPr>
+                                <w:lang w:val="en-GB"/>
+                              </w:rPr>
+                              <w:t>: “Pipe Wrench”</w:t>
                             </w:r>
                             <w:r>
                               <w:rPr>
@@ -686,11 +1034,19 @@
                                 <w:lang w:val="en-GB"/>
                               </w:rPr>
                             </w:pPr>
+                            <w:proofErr w:type="spellStart"/>
                             <w:r>
                               <w:rPr>
                                 <w:lang w:val="en-GB"/>
                               </w:rPr>
-                              <w:t>WeaponModule:</w:t>
+                              <w:t>WeaponModule</w:t>
+                            </w:r>
+                            <w:proofErr w:type="spellEnd"/>
+                            <w:r>
+                              <w:rPr>
+                                <w:lang w:val="en-GB"/>
+                              </w:rPr>
+                              <w:t>:</w:t>
                             </w:r>
                           </w:p>
                           <w:p>
@@ -704,11 +1060,19 @@
                                 <w:lang w:val="en-GB"/>
                               </w:rPr>
                             </w:pPr>
+                            <w:proofErr w:type="spellStart"/>
                             <w:r>
                               <w:rPr>
                                 <w:lang w:val="en-GB"/>
                               </w:rPr>
-                              <w:t>DamageType = Blunt</w:t>
+                              <w:t>DamageType</w:t>
+                            </w:r>
+                            <w:proofErr w:type="spellEnd"/>
+                            <w:r>
+                              <w:rPr>
+                                <w:lang w:val="en-GB"/>
+                              </w:rPr>
+                              <w:t xml:space="preserve"> = Blunt</w:t>
                             </w:r>
                           </w:p>
                           <w:p>
@@ -722,11 +1086,19 @@
                                 <w:lang w:val="en-GB"/>
                               </w:rPr>
                             </w:pPr>
+                            <w:proofErr w:type="spellStart"/>
                             <w:r>
                               <w:rPr>
                                 <w:lang w:val="en-GB"/>
                               </w:rPr>
-                              <w:t>BaseDamage = 12</w:t>
+                              <w:t>BaseDamage</w:t>
+                            </w:r>
+                            <w:proofErr w:type="spellEnd"/>
+                            <w:r>
+                              <w:rPr>
+                                <w:lang w:val="en-GB"/>
+                              </w:rPr>
+                              <w:t xml:space="preserve"> = 12</w:t>
                             </w:r>
                           </w:p>
                           <w:p>
@@ -740,11 +1112,19 @@
                                 <w:lang w:val="en-GB"/>
                               </w:rPr>
                             </w:pPr>
+                            <w:proofErr w:type="spellStart"/>
                             <w:r>
                               <w:rPr>
                                 <w:lang w:val="en-GB"/>
                               </w:rPr>
-                              <w:t>StaminaCost = 8</w:t>
+                              <w:t>StaminaCost</w:t>
+                            </w:r>
+                            <w:proofErr w:type="spellEnd"/>
+                            <w:r>
+                              <w:rPr>
+                                <w:lang w:val="en-GB"/>
+                              </w:rPr>
+                              <w:t xml:space="preserve"> = 8</w:t>
                             </w:r>
                           </w:p>
                           <w:p>
@@ -758,11 +1138,19 @@
                                 <w:lang w:val="en-GB"/>
                               </w:rPr>
                             </w:pPr>
+                            <w:proofErr w:type="spellStart"/>
                             <w:r>
                               <w:rPr>
                                 <w:lang w:val="en-GB"/>
                               </w:rPr>
-                              <w:t>ToolModule:</w:t>
+                              <w:t>ToolModule</w:t>
+                            </w:r>
+                            <w:proofErr w:type="spellEnd"/>
+                            <w:r>
+                              <w:rPr>
+                                <w:lang w:val="en-GB"/>
+                              </w:rPr>
+                              <w:t>:</w:t>
                             </w:r>
                           </w:p>
                           <w:p>
@@ -776,11 +1164,19 @@
                                 <w:lang w:val="en-GB"/>
                               </w:rPr>
                             </w:pPr>
+                            <w:proofErr w:type="spellStart"/>
                             <w:r>
                               <w:rPr>
                                 <w:lang w:val="en-GB"/>
                               </w:rPr>
-                              <w:t>ToolType = Mechanical</w:t>
+                              <w:t>ToolType</w:t>
+                            </w:r>
+                            <w:proofErr w:type="spellEnd"/>
+                            <w:r>
+                              <w:rPr>
+                                <w:lang w:val="en-GB"/>
+                              </w:rPr>
+                              <w:t xml:space="preserve"> = Mechanical</w:t>
                             </w:r>
                           </w:p>
                           <w:p>
@@ -830,11 +1226,19 @@
                           <w:lang w:val="en-GB"/>
                         </w:rPr>
                       </w:pPr>
+                      <w:proofErr w:type="spellStart"/>
                       <w:r>
                         <w:rPr>
                           <w:lang w:val="en-GB"/>
                         </w:rPr>
-                        <w:t>ItemData: “Pipe Wrench”</w:t>
+                        <w:t>ItemData</w:t>
+                      </w:r>
+                      <w:proofErr w:type="spellEnd"/>
+                      <w:r>
+                        <w:rPr>
+                          <w:lang w:val="en-GB"/>
+                        </w:rPr>
+                        <w:t>: “Pipe Wrench”</w:t>
                       </w:r>
                       <w:r>
                         <w:rPr>
@@ -869,11 +1273,19 @@
                           <w:lang w:val="en-GB"/>
                         </w:rPr>
                       </w:pPr>
+                      <w:proofErr w:type="spellStart"/>
                       <w:r>
                         <w:rPr>
                           <w:lang w:val="en-GB"/>
                         </w:rPr>
-                        <w:t>WeaponModule:</w:t>
+                        <w:t>WeaponModule</w:t>
+                      </w:r>
+                      <w:proofErr w:type="spellEnd"/>
+                      <w:r>
+                        <w:rPr>
+                          <w:lang w:val="en-GB"/>
+                        </w:rPr>
+                        <w:t>:</w:t>
                       </w:r>
                     </w:p>
                     <w:p>
@@ -887,11 +1299,19 @@
                           <w:lang w:val="en-GB"/>
                         </w:rPr>
                       </w:pPr>
+                      <w:proofErr w:type="spellStart"/>
                       <w:r>
                         <w:rPr>
                           <w:lang w:val="en-GB"/>
                         </w:rPr>
-                        <w:t>DamageType = Blunt</w:t>
+                        <w:t>DamageType</w:t>
+                      </w:r>
+                      <w:proofErr w:type="spellEnd"/>
+                      <w:r>
+                        <w:rPr>
+                          <w:lang w:val="en-GB"/>
+                        </w:rPr>
+                        <w:t xml:space="preserve"> = Blunt</w:t>
                       </w:r>
                     </w:p>
                     <w:p>
@@ -905,11 +1325,19 @@
                           <w:lang w:val="en-GB"/>
                         </w:rPr>
                       </w:pPr>
+                      <w:proofErr w:type="spellStart"/>
                       <w:r>
                         <w:rPr>
                           <w:lang w:val="en-GB"/>
                         </w:rPr>
-                        <w:t>BaseDamage = 12</w:t>
+                        <w:t>BaseDamage</w:t>
+                      </w:r>
+                      <w:proofErr w:type="spellEnd"/>
+                      <w:r>
+                        <w:rPr>
+                          <w:lang w:val="en-GB"/>
+                        </w:rPr>
+                        <w:t xml:space="preserve"> = 12</w:t>
                       </w:r>
                     </w:p>
                     <w:p>
@@ -923,11 +1351,19 @@
                           <w:lang w:val="en-GB"/>
                         </w:rPr>
                       </w:pPr>
+                      <w:proofErr w:type="spellStart"/>
                       <w:r>
                         <w:rPr>
                           <w:lang w:val="en-GB"/>
                         </w:rPr>
-                        <w:t>StaminaCost = 8</w:t>
+                        <w:t>StaminaCost</w:t>
+                      </w:r>
+                      <w:proofErr w:type="spellEnd"/>
+                      <w:r>
+                        <w:rPr>
+                          <w:lang w:val="en-GB"/>
+                        </w:rPr>
+                        <w:t xml:space="preserve"> = 8</w:t>
                       </w:r>
                     </w:p>
                     <w:p>
@@ -941,11 +1377,19 @@
                           <w:lang w:val="en-GB"/>
                         </w:rPr>
                       </w:pPr>
+                      <w:proofErr w:type="spellStart"/>
                       <w:r>
                         <w:rPr>
                           <w:lang w:val="en-GB"/>
                         </w:rPr>
-                        <w:t>ToolModule:</w:t>
+                        <w:t>ToolModule</w:t>
+                      </w:r>
+                      <w:proofErr w:type="spellEnd"/>
+                      <w:r>
+                        <w:rPr>
+                          <w:lang w:val="en-GB"/>
+                        </w:rPr>
+                        <w:t>:</w:t>
                       </w:r>
                     </w:p>
                     <w:p>
@@ -959,11 +1403,19 @@
                           <w:lang w:val="en-GB"/>
                         </w:rPr>
                       </w:pPr>
+                      <w:proofErr w:type="spellStart"/>
                       <w:r>
                         <w:rPr>
                           <w:lang w:val="en-GB"/>
                         </w:rPr>
-                        <w:t>ToolType = Mechanical</w:t>
+                        <w:t>ToolType</w:t>
+                      </w:r>
+                      <w:proofErr w:type="spellEnd"/>
+                      <w:r>
+                        <w:rPr>
+                          <w:lang w:val="en-GB"/>
+                        </w:rPr>
+                        <w:t xml:space="preserve"> = Mechanical</w:t>
                       </w:r>
                     </w:p>
                     <w:p>
@@ -993,11 +1445,19 @@
           </mc:Fallback>
         </mc:AlternateContent>
       </w:r>
+      <w:proofErr w:type="spellStart"/>
       <w:r>
         <w:rPr>
           <w:lang w:val="en-GB"/>
         </w:rPr>
-        <w:t>Exemple concret</w:t>
+        <w:t>Exemple</w:t>
+      </w:r>
+      <w:proofErr w:type="spellEnd"/>
+      <w:r>
+        <w:rPr>
+          <w:lang w:val="en-GB"/>
+        </w:rPr>
+        <w:t xml:space="preserve"> concret</w:t>
       </w:r>
     </w:p>
     <w:p>

</xml_diff>

<commit_message>
Retrait des assets Kenney et ajouts 2 scripts (PlayerInventory et PickupItem)
</commit_message>
<xml_diff>
--- a/Documentation/Data_architecture.docx
+++ b/Documentation/Data_architecture.docx
@@ -16,6 +16,9 @@
         </w:numPr>
       </w:pPr>
       <w:r>
+        <w:rPr>
+          <w:noProof/>
+        </w:rPr>
         <w:drawing>
           <wp:anchor distT="0" distB="0" distL="114300" distR="114300" simplePos="0" relativeHeight="251669504" behindDoc="0" locked="0" layoutInCell="1" allowOverlap="1" wp14:anchorId="0C381F4F" wp14:editId="0BDCC04D">
             <wp:simplePos x="0" y="0"/>
@@ -399,6 +402,9 @@
     </w:p>
     <w:p>
       <w:r>
+        <w:rPr>
+          <w:noProof/>
+        </w:rPr>
         <w:lastRenderedPageBreak/>
         <w:drawing>
           <wp:anchor distT="0" distB="0" distL="114300" distR="114300" simplePos="0" relativeHeight="251667456" behindDoc="0" locked="0" layoutInCell="1" allowOverlap="1" wp14:anchorId="251729D0" wp14:editId="279CA2E5">

</xml_diff>

<commit_message>
Récupération objets au sol fonctionnel, collisions OK
</commit_message>
<xml_diff>
--- a/Documentation/Data_architecture.docx
+++ b/Documentation/Data_architecture.docx
@@ -63,54 +63,12 @@
           </wp:anchor>
         </w:drawing>
       </w:r>
-      <w:proofErr w:type="spellStart"/>
-      <w:r>
-        <w:t>NetWork</w:t>
-      </w:r>
-      <w:proofErr w:type="spellEnd"/>
-      <w:r>
-        <w:t xml:space="preserve"> Manager HUD (à placer dans</w:t>
-      </w:r>
-      <w:r>
-        <w:t xml:space="preserve"> le </w:t>
-      </w:r>
-      <w:proofErr w:type="spellStart"/>
-      <w:r>
-        <w:t>networkManager</w:t>
-      </w:r>
-      <w:proofErr w:type="spellEnd"/>
-      <w:r>
-        <w:t xml:space="preserve"> </w:t>
-      </w:r>
-      <w:proofErr w:type="spellStart"/>
-      <w:r>
-        <w:t>game</w:t>
-      </w:r>
-      <w:proofErr w:type="spellEnd"/>
-      <w:r>
-        <w:t xml:space="preserve"> </w:t>
-      </w:r>
-      <w:proofErr w:type="spellStart"/>
-      <w:r>
-        <w:t>object</w:t>
-      </w:r>
-      <w:proofErr w:type="spellEnd"/>
-      <w:r>
-        <w:t xml:space="preserve">) sert à établir la connexion facilement en mode </w:t>
-      </w:r>
-      <w:proofErr w:type="spellStart"/>
-      <w:r>
-        <w:t>debug</w:t>
-      </w:r>
-      <w:proofErr w:type="spellEnd"/>
-      <w:r>
-        <w:t xml:space="preserve">, sans UI in </w:t>
-      </w:r>
-      <w:proofErr w:type="spellStart"/>
-      <w:r>
-        <w:t>game</w:t>
-      </w:r>
-      <w:proofErr w:type="spellEnd"/>
+      <w:r>
+        <w:t>NetWork Manager HUD (à placer dans</w:t>
+      </w:r>
+      <w:r>
+        <w:t xml:space="preserve"> le networkManager game object) sert à établir la connexion facilement en mode debug, sans UI in game</w:t>
+      </w:r>
       <w:r>
         <w:t>, une fois actif, il doit y avoir un petit menu présent dans la scène à l’exécution :</w:t>
       </w:r>
@@ -130,13 +88,8 @@
         </w:numPr>
       </w:pPr>
       <w:r>
-        <w:t xml:space="preserve">Network Manager doit être placé dans un </w:t>
-      </w:r>
-      <w:proofErr w:type="spellStart"/>
-      <w:r>
-        <w:t>gameObject</w:t>
-      </w:r>
-      <w:proofErr w:type="spellEnd"/>
+        <w:t>Network Manager doit être placé dans un gameObject</w:t>
+      </w:r>
     </w:p>
     <w:p>
       <w:pPr>
@@ -146,27 +99,9 @@
           <w:numId w:val="2"/>
         </w:numPr>
       </w:pPr>
-      <w:proofErr w:type="spellStart"/>
-      <w:r>
-        <w:t>Kcp</w:t>
-      </w:r>
-      <w:proofErr w:type="spellEnd"/>
-      <w:r>
-        <w:t xml:space="preserve"> Transport (la couche de transport), doit être placé à côté du </w:t>
-      </w:r>
-      <w:proofErr w:type="spellStart"/>
-      <w:r>
-        <w:t>netMan</w:t>
-      </w:r>
-      <w:proofErr w:type="spellEnd"/>
-      <w:r>
-        <w:t xml:space="preserve"> dans le même </w:t>
-      </w:r>
-      <w:proofErr w:type="spellStart"/>
-      <w:r>
-        <w:t>gameObject</w:t>
-      </w:r>
-      <w:proofErr w:type="spellEnd"/>
+      <w:r>
+        <w:t>Kcp Transport (la couche de transport), doit être placé à côté du netMan dans le même gameObject</w:t>
+      </w:r>
     </w:p>
     <w:p>
       <w:pPr>
@@ -177,15 +112,7 @@
         </w:numPr>
       </w:pPr>
       <w:r>
-        <w:t xml:space="preserve">Créer un </w:t>
-      </w:r>
-      <w:proofErr w:type="spellStart"/>
-      <w:r>
-        <w:t>startposition</w:t>
-      </w:r>
-      <w:proofErr w:type="spellEnd"/>
-      <w:r>
-        <w:t xml:space="preserve"> directement à la racine ? à voir</w:t>
+        <w:t>Créer un startposition directement à la racine ? à voir</w:t>
       </w:r>
     </w:p>
     <w:p>
@@ -197,83 +124,19 @@
         </w:numPr>
       </w:pPr>
       <w:r>
-        <w:t>Dans l’exemple du tank, le « </w:t>
-      </w:r>
-      <w:proofErr w:type="spellStart"/>
-      <w:r>
-        <w:t>tankReliable</w:t>
-      </w:r>
-      <w:proofErr w:type="spellEnd"/>
-      <w:r>
-        <w:t xml:space="preserve"> » possède un </w:t>
-      </w:r>
-      <w:proofErr w:type="spellStart"/>
-      <w:r>
-        <w:t>NetworkTransform</w:t>
-      </w:r>
-      <w:proofErr w:type="spellEnd"/>
-      <w:r>
-        <w:t xml:space="preserve"> qui fait appelle à lui-même, il a également 2 autres </w:t>
-      </w:r>
-      <w:proofErr w:type="spellStart"/>
-      <w:r>
-        <w:t>NetTrans</w:t>
-      </w:r>
-      <w:proofErr w:type="spellEnd"/>
-      <w:r>
-        <w:t xml:space="preserve"> : </w:t>
-      </w:r>
-      <w:proofErr w:type="spellStart"/>
-      <w:r>
-        <w:t>Turret</w:t>
-      </w:r>
-      <w:proofErr w:type="spellEnd"/>
-      <w:r>
-        <w:t xml:space="preserve"> et barrel, correspond sûrement à une façon de piloter la position sur le serveur d’autres « objets » ou sous </w:t>
-      </w:r>
-      <w:proofErr w:type="spellStart"/>
-      <w:r>
-        <w:t>prefabs</w:t>
-      </w:r>
-      <w:proofErr w:type="spellEnd"/>
-      <w:r>
-        <w:t>.</w:t>
-      </w:r>
-    </w:p>
-    <w:p>
-      <w:r>
-        <w:t xml:space="preserve">AUTRE POINT IMPORTANT : A voir mais il me semble qu’il ne faut pas mettre de </w:t>
-      </w:r>
-      <w:proofErr w:type="spellStart"/>
-      <w:r>
-        <w:t>prefab</w:t>
-      </w:r>
-      <w:proofErr w:type="spellEnd"/>
-      <w:r>
-        <w:t xml:space="preserve"> dans la scène en mode serveur, c’est le serveur qui fait l’instanciation à partir du modèle stocké.</w:t>
+        <w:t>Dans l’exemple du tank, le « tankReliable » possède un NetworkTransform qui fait appelle à lui-même, il a également 2 autres NetTrans : Turret et barrel, correspond sûrement à une façon de piloter la position sur le serveur d’autres « objets » ou sous prefabs.</w:t>
+      </w:r>
+    </w:p>
+    <w:p>
+      <w:r>
+        <w:t>AUTRE POINT IMPORTANT : A voir mais il me semble qu’il ne faut pas mettre de prefab dans la scène en mode serveur, c’est le serveur qui fait l’instanciation à partir du modèle stocké.</w:t>
       </w:r>
       <w:r>
         <w:br/>
-        <w:t xml:space="preserve">Placer le </w:t>
-      </w:r>
-      <w:proofErr w:type="spellStart"/>
-      <w:r>
-        <w:t>prefab</w:t>
-      </w:r>
-      <w:proofErr w:type="spellEnd"/>
-      <w:r>
-        <w:t xml:space="preserve"> dans la scène </w:t>
-      </w:r>
-      <w:r>
-        <w:t xml:space="preserve">via la fenêtre </w:t>
-      </w:r>
-      <w:proofErr w:type="spellStart"/>
-      <w:r>
-        <w:t>hierarchy</w:t>
-      </w:r>
-      <w:proofErr w:type="spellEnd"/>
-      <w:r>
-        <w:t xml:space="preserve"> </w:t>
+        <w:t xml:space="preserve">Placer le prefab dans la scène </w:t>
+      </w:r>
+      <w:r>
+        <w:t xml:space="preserve">via la fenêtre hierarchy </w:t>
       </w:r>
       <w:r>
         <w:t>ne sert que à l’éditer !</w:t>
@@ -282,63 +145,7 @@
     <w:p/>
     <w:p>
       <w:r>
-        <w:t xml:space="preserve">AUTRE POINT IMPORTANT : Le </w:t>
-      </w:r>
-      <w:proofErr w:type="spellStart"/>
-      <w:r>
-        <w:t>gameObject</w:t>
-      </w:r>
-      <w:proofErr w:type="spellEnd"/>
-      <w:r>
-        <w:t xml:space="preserve"> « follow camera » qui fonctionnait sans réseau est cassé, il lui manque le lien de </w:t>
-      </w:r>
-      <w:proofErr w:type="spellStart"/>
-      <w:r>
-        <w:t>target</w:t>
-      </w:r>
-      <w:proofErr w:type="spellEnd"/>
-      <w:r>
-        <w:t xml:space="preserve"> (</w:t>
-      </w:r>
-      <w:proofErr w:type="spellStart"/>
-      <w:r>
-        <w:t>Tracking</w:t>
-      </w:r>
-      <w:proofErr w:type="spellEnd"/>
-      <w:r>
-        <w:t xml:space="preserve"> </w:t>
-      </w:r>
-      <w:proofErr w:type="spellStart"/>
-      <w:r>
-        <w:t>target</w:t>
-      </w:r>
-      <w:proofErr w:type="spellEnd"/>
-      <w:r>
-        <w:t xml:space="preserve"> dans l’</w:t>
-      </w:r>
-      <w:proofErr w:type="spellStart"/>
-      <w:r>
-        <w:t>inspector</w:t>
-      </w:r>
-      <w:proofErr w:type="spellEnd"/>
-      <w:r>
-        <w:t xml:space="preserve">), il ne semble pas possible de mettre le </w:t>
-      </w:r>
-      <w:proofErr w:type="spellStart"/>
-      <w:r>
-        <w:t>Tracking</w:t>
-      </w:r>
-      <w:proofErr w:type="spellEnd"/>
-      <w:r>
-        <w:t xml:space="preserve"> </w:t>
-      </w:r>
-      <w:proofErr w:type="spellStart"/>
-      <w:r>
-        <w:t>target</w:t>
-      </w:r>
-      <w:proofErr w:type="spellEnd"/>
-      <w:r>
-        <w:t xml:space="preserve"> sous la forme d’un asset qui n’est pas dans la scène.</w:t>
+        <w:t>AUTRE POINT IMPORTANT : Le gameObject « follow camera » qui fonctionnait sans réseau est cassé, il lui manque le lien de target (Tracking target dans l’inspector), il ne semble pas possible de mettre le Tracking target sous la forme d’un asset qui n’est pas dans la scène.</w:t>
       </w:r>
     </w:p>
     <w:p/>
@@ -357,47 +164,7 @@
         </w:numPr>
       </w:pPr>
       <w:r>
-        <w:t xml:space="preserve">Créer un </w:t>
-      </w:r>
-      <w:proofErr w:type="spellStart"/>
-      <w:r>
-        <w:t>gameObject</w:t>
-      </w:r>
-      <w:proofErr w:type="spellEnd"/>
-      <w:r>
-        <w:t xml:space="preserve"> « </w:t>
-      </w:r>
-      <w:proofErr w:type="spellStart"/>
-      <w:r>
-        <w:t>ground</w:t>
-      </w:r>
-      <w:proofErr w:type="spellEnd"/>
-      <w:r>
-        <w:t xml:space="preserve"> » avec un </w:t>
-      </w:r>
-      <w:proofErr w:type="spellStart"/>
-      <w:r>
-        <w:t>mesh</w:t>
-      </w:r>
-      <w:proofErr w:type="spellEnd"/>
-      <w:r>
-        <w:t xml:space="preserve"> </w:t>
-      </w:r>
-      <w:proofErr w:type="spellStart"/>
-      <w:r>
-        <w:t>collider+mesh</w:t>
-      </w:r>
-      <w:proofErr w:type="spellEnd"/>
-      <w:r>
-        <w:t xml:space="preserve"> </w:t>
-      </w:r>
-      <w:proofErr w:type="spellStart"/>
-      <w:r>
-        <w:t>renderer</w:t>
-      </w:r>
-      <w:proofErr w:type="spellEnd"/>
-      <w:r>
-        <w:t xml:space="preserve"> +plane :</w:t>
+        <w:t>Créer un gameObject « ground » avec un mesh collider+mesh renderer +plane :</w:t>
       </w:r>
     </w:p>
     <w:p>
@@ -602,39 +369,18 @@
                                 <w:lang w:val="en-GB"/>
                               </w:rPr>
                             </w:pPr>
-                            <w:proofErr w:type="spellStart"/>
                             <w:r>
                               <w:rPr>
                                 <w:lang w:val="en-GB"/>
                               </w:rPr>
-                              <w:t>WorldObjectData</w:t>
-                            </w:r>
-                            <w:proofErr w:type="spellEnd"/>
-                            <w:r>
-                              <w:rPr>
-                                <w:lang w:val="en-GB"/>
-                              </w:rPr>
-                              <w:t>: “Kitchen Cabinet”</w:t>
+                              <w:t>WorldObjectData: “Kitchen Cabinet”</w:t>
                             </w:r>
                             <w:r>
                               <w:rPr>
                                 <w:lang w:val="en-GB"/>
                               </w:rPr>
                               <w:br/>
-                            </w:r>
-                            <w:proofErr w:type="spellStart"/>
-                            <w:r>
-                              <w:rPr>
-                                <w:lang w:val="en-GB"/>
-                              </w:rPr>
-                              <w:t>gridSize</w:t>
-                            </w:r>
-                            <w:proofErr w:type="spellEnd"/>
-                            <w:r>
-                              <w:rPr>
-                                <w:lang w:val="en-GB"/>
-                              </w:rPr>
-                              <w:t xml:space="preserve"> = (2,1)</w:t>
+                              <w:t>gridSize = (2,1)</w:t>
                             </w:r>
                           </w:p>
                           <w:p>
@@ -643,19 +389,11 @@
                                 <w:lang w:val="en-GB"/>
                               </w:rPr>
                             </w:pPr>
-                            <w:proofErr w:type="spellStart"/>
                             <w:r>
                               <w:rPr>
                                 <w:lang w:val="en-GB"/>
                               </w:rPr>
-                              <w:t>IsMovable</w:t>
-                            </w:r>
-                            <w:proofErr w:type="spellEnd"/>
-                            <w:r>
-                              <w:rPr>
-                                <w:lang w:val="en-GB"/>
-                              </w:rPr>
-                              <w:t xml:space="preserve"> = false</w:t>
+                              <w:t>IsMovable = false</w:t>
                             </w:r>
                             <w:r>
                               <w:rPr>
@@ -676,14 +414,12 @@
                                 <w:lang w:val="en-GB"/>
                               </w:rPr>
                             </w:pPr>
-                            <w:proofErr w:type="spellStart"/>
                             <w:r>
                               <w:rPr>
                                 <w:lang w:val="en-GB"/>
                               </w:rPr>
                               <w:t>StorageModule</w:t>
                             </w:r>
-                            <w:proofErr w:type="spellEnd"/>
                             <w:r>
                               <w:rPr>
                                 <w:lang w:val="en-GB"/>
@@ -720,33 +456,11 @@
                                 <w:lang w:val="en-GB"/>
                               </w:rPr>
                             </w:pPr>
-                            <w:proofErr w:type="spellStart"/>
                             <w:r>
                               <w:rPr>
                                 <w:lang w:val="en-GB"/>
                               </w:rPr>
-                              <w:t>LockableModule</w:t>
-                            </w:r>
-                            <w:proofErr w:type="spellEnd"/>
-                            <w:r>
-                              <w:rPr>
-                                <w:lang w:val="en-GB"/>
-                              </w:rPr>
-                              <w:t xml:space="preserve"> (</w:t>
-                            </w:r>
-                            <w:proofErr w:type="spellStart"/>
-                            <w:r>
-                              <w:rPr>
-                                <w:lang w:val="en-GB"/>
-                              </w:rPr>
-                              <w:t>optionnel</w:t>
-                            </w:r>
-                            <w:proofErr w:type="spellEnd"/>
-                            <w:r>
-                              <w:rPr>
-                                <w:lang w:val="en-GB"/>
-                              </w:rPr>
-                              <w:t>)</w:t>
+                              <w:t>LockableModule (optionnel)</w:t>
                             </w:r>
                           </w:p>
                         </w:txbxContent>
@@ -993,19 +707,11 @@
                                 <w:lang w:val="en-GB"/>
                               </w:rPr>
                             </w:pPr>
-                            <w:proofErr w:type="spellStart"/>
                             <w:r>
                               <w:rPr>
                                 <w:lang w:val="en-GB"/>
                               </w:rPr>
-                              <w:t>ItemData</w:t>
-                            </w:r>
-                            <w:proofErr w:type="spellEnd"/>
-                            <w:r>
-                              <w:rPr>
-                                <w:lang w:val="en-GB"/>
-                              </w:rPr>
-                              <w:t>: “Pipe Wrench”</w:t>
+                              <w:t>ItemData: “Pipe Wrench”</w:t>
                             </w:r>
                             <w:r>
                               <w:rPr>
@@ -1040,19 +746,11 @@
                                 <w:lang w:val="en-GB"/>
                               </w:rPr>
                             </w:pPr>
-                            <w:proofErr w:type="spellStart"/>
                             <w:r>
                               <w:rPr>
                                 <w:lang w:val="en-GB"/>
                               </w:rPr>
-                              <w:t>WeaponModule</w:t>
-                            </w:r>
-                            <w:proofErr w:type="spellEnd"/>
-                            <w:r>
-                              <w:rPr>
-                                <w:lang w:val="en-GB"/>
-                              </w:rPr>
-                              <w:t>:</w:t>
+                              <w:t>WeaponModule:</w:t>
                             </w:r>
                           </w:p>
                           <w:p>
@@ -1066,19 +764,11 @@
                                 <w:lang w:val="en-GB"/>
                               </w:rPr>
                             </w:pPr>
-                            <w:proofErr w:type="spellStart"/>
                             <w:r>
                               <w:rPr>
                                 <w:lang w:val="en-GB"/>
                               </w:rPr>
-                              <w:t>DamageType</w:t>
-                            </w:r>
-                            <w:proofErr w:type="spellEnd"/>
-                            <w:r>
-                              <w:rPr>
-                                <w:lang w:val="en-GB"/>
-                              </w:rPr>
-                              <w:t xml:space="preserve"> = Blunt</w:t>
+                              <w:t>DamageType = Blunt</w:t>
                             </w:r>
                           </w:p>
                           <w:p>
@@ -1092,19 +782,11 @@
                                 <w:lang w:val="en-GB"/>
                               </w:rPr>
                             </w:pPr>
-                            <w:proofErr w:type="spellStart"/>
                             <w:r>
                               <w:rPr>
                                 <w:lang w:val="en-GB"/>
                               </w:rPr>
-                              <w:t>BaseDamage</w:t>
-                            </w:r>
-                            <w:proofErr w:type="spellEnd"/>
-                            <w:r>
-                              <w:rPr>
-                                <w:lang w:val="en-GB"/>
-                              </w:rPr>
-                              <w:t xml:space="preserve"> = 12</w:t>
+                              <w:t>BaseDamage = 12</w:t>
                             </w:r>
                           </w:p>
                           <w:p>
@@ -1118,19 +800,11 @@
                                 <w:lang w:val="en-GB"/>
                               </w:rPr>
                             </w:pPr>
-                            <w:proofErr w:type="spellStart"/>
                             <w:r>
                               <w:rPr>
                                 <w:lang w:val="en-GB"/>
                               </w:rPr>
-                              <w:t>StaminaCost</w:t>
-                            </w:r>
-                            <w:proofErr w:type="spellEnd"/>
-                            <w:r>
-                              <w:rPr>
-                                <w:lang w:val="en-GB"/>
-                              </w:rPr>
-                              <w:t xml:space="preserve"> = 8</w:t>
+                              <w:t>StaminaCost = 8</w:t>
                             </w:r>
                           </w:p>
                           <w:p>
@@ -1144,19 +818,11 @@
                                 <w:lang w:val="en-GB"/>
                               </w:rPr>
                             </w:pPr>
-                            <w:proofErr w:type="spellStart"/>
                             <w:r>
                               <w:rPr>
                                 <w:lang w:val="en-GB"/>
                               </w:rPr>
-                              <w:t>ToolModule</w:t>
-                            </w:r>
-                            <w:proofErr w:type="spellEnd"/>
-                            <w:r>
-                              <w:rPr>
-                                <w:lang w:val="en-GB"/>
-                              </w:rPr>
-                              <w:t>:</w:t>
+                              <w:t>ToolModule:</w:t>
                             </w:r>
                           </w:p>
                           <w:p>
@@ -1170,19 +836,11 @@
                                 <w:lang w:val="en-GB"/>
                               </w:rPr>
                             </w:pPr>
-                            <w:proofErr w:type="spellStart"/>
                             <w:r>
                               <w:rPr>
                                 <w:lang w:val="en-GB"/>
                               </w:rPr>
-                              <w:t>ToolType</w:t>
-                            </w:r>
-                            <w:proofErr w:type="spellEnd"/>
-                            <w:r>
-                              <w:rPr>
-                                <w:lang w:val="en-GB"/>
-                              </w:rPr>
-                              <w:t xml:space="preserve"> = Mechanical</w:t>
+                              <w:t>ToolType = Mechanical</w:t>
                             </w:r>
                           </w:p>
                           <w:p>
@@ -1451,20 +1109,19 @@
           </mc:Fallback>
         </mc:AlternateContent>
       </w:r>
-      <w:proofErr w:type="spellStart"/>
       <w:r>
         <w:rPr>
           <w:lang w:val="en-GB"/>
         </w:rPr>
-        <w:t>Exemple</w:t>
-      </w:r>
-      <w:proofErr w:type="spellEnd"/>
-      <w:r>
+        <w:t>Exemple concret</w:t>
+      </w:r>
+    </w:p>
+    <w:p>
+      <w:pPr>
         <w:rPr>
           <w:lang w:val="en-GB"/>
         </w:rPr>
-        <w:t xml:space="preserve"> concret</w:t>
-      </w:r>
+      </w:pPr>
     </w:p>
     <w:p>
       <w:pPr>
@@ -1486,6 +1143,240 @@
           <w:lang w:val="en-GB"/>
         </w:rPr>
       </w:pPr>
+    </w:p>
+    <w:p>
+      <w:pPr>
+        <w:rPr>
+          <w:lang w:val="en-GB"/>
+        </w:rPr>
+      </w:pPr>
+    </w:p>
+    <w:p>
+      <w:pPr>
+        <w:rPr>
+          <w:lang w:val="en-GB"/>
+        </w:rPr>
+      </w:pPr>
+    </w:p>
+    <w:p>
+      <w:pPr>
+        <w:rPr>
+          <w:lang w:val="en-GB"/>
+        </w:rPr>
+      </w:pPr>
+    </w:p>
+    <w:p>
+      <w:pPr>
+        <w:rPr>
+          <w:lang w:val="en-GB"/>
+        </w:rPr>
+      </w:pPr>
+    </w:p>
+    <w:p>
+      <w:pPr>
+        <w:rPr>
+          <w:lang w:val="en-GB"/>
+        </w:rPr>
+      </w:pPr>
+    </w:p>
+    <w:p>
+      <w:pPr>
+        <w:rPr>
+          <w:lang w:val="en-GB"/>
+        </w:rPr>
+      </w:pPr>
+      <w:r>
+        <w:rPr>
+          <w:lang w:val="en-GB"/>
+        </w:rPr>
+        <w:lastRenderedPageBreak/>
+        <w:t>Définition d’un objet:</w:t>
+      </w:r>
+    </w:p>
+    <w:p>
+      <w:r>
+        <w:t>Pour chaque objet, il f</w:t>
+      </w:r>
+      <w:r>
+        <w:t>aut :</w:t>
+      </w:r>
+    </w:p>
+    <w:p>
+      <w:pPr>
+        <w:pStyle w:val="Paragraphedeliste"/>
+        <w:numPr>
+          <w:ilvl w:val="0"/>
+          <w:numId w:val="2"/>
+        </w:numPr>
+      </w:pPr>
+      <w:r>
+        <w:t>Créer un gameObject</w:t>
+      </w:r>
+    </w:p>
+    <w:p>
+      <w:pPr>
+        <w:pStyle w:val="Paragraphedeliste"/>
+        <w:numPr>
+          <w:ilvl w:val="0"/>
+          <w:numId w:val="2"/>
+        </w:numPr>
+      </w:pPr>
+      <w:r>
+        <w:t>Créer un collider et l’ajuster</w:t>
+      </w:r>
+      <w:r>
+        <w:t xml:space="preserve"> </w:t>
+      </w:r>
+      <w:r>
+        <w:sym w:font="Wingdings" w:char="F0E0"/>
+      </w:r>
+      <w:r>
+        <w:t xml:space="preserve"> Pas de collider Mesh (Poly &lt; 256 pour mesh), donc combiner capsule et rectangle, attention, pas plus de 2 collider du même type dans un même GameObject, d’ailleurs il faut créer un G-O enfant dans le prefab de l’objet pour y mettre le collider</w:t>
+      </w:r>
+    </w:p>
+    <w:p>
+      <w:pPr>
+        <w:pStyle w:val="Paragraphedeliste"/>
+        <w:numPr>
+          <w:ilvl w:val="0"/>
+          <w:numId w:val="2"/>
+        </w:numPr>
+      </w:pPr>
+      <w:r>
+        <w:t>Créer un networkIdentity (Mirror)</w:t>
+      </w:r>
+    </w:p>
+    <w:p>
+      <w:pPr>
+        <w:pStyle w:val="Paragraphedeliste"/>
+        <w:numPr>
+          <w:ilvl w:val="0"/>
+          <w:numId w:val="2"/>
+        </w:numPr>
+      </w:pPr>
+      <w:r>
+        <w:t>Si l’objet est tenable</w:t>
+      </w:r>
+    </w:p>
+    <w:p>
+      <w:pPr>
+        <w:pStyle w:val="Paragraphedeliste"/>
+        <w:numPr>
+          <w:ilvl w:val="1"/>
+          <w:numId w:val="2"/>
+        </w:numPr>
+      </w:pPr>
+      <w:r>
+        <w:t>il faut ajouter le script PickupItem.cs</w:t>
+      </w:r>
+    </w:p>
+    <w:p>
+      <w:pPr>
+        <w:pStyle w:val="Paragraphedeliste"/>
+        <w:numPr>
+          <w:ilvl w:val="1"/>
+          <w:numId w:val="2"/>
+        </w:numPr>
+      </w:pPr>
+      <w:r>
+        <w:t>il faut c</w:t>
+      </w:r>
+      <w:r>
+        <w:t>réer un networkTransformReliable</w:t>
+      </w:r>
+      <w:r>
+        <w:t xml:space="preserve"> (Mirror)</w:t>
+      </w:r>
+    </w:p>
+    <w:p>
+      <w:pPr>
+        <w:pStyle w:val="Paragraphedeliste"/>
+        <w:numPr>
+          <w:ilvl w:val="0"/>
+          <w:numId w:val="2"/>
+        </w:numPr>
+      </w:pPr>
+      <w:r>
+        <w:t>Créer le ScriptableObject correspondant (clic droit dans Projets &gt; PZK &gt; ItemData et mettre le bon ID utilisé</w:t>
+      </w:r>
+    </w:p>
+    <w:p>
+      <w:pPr>
+        <w:pStyle w:val="Paragraphedeliste"/>
+        <w:numPr>
+          <w:ilvl w:val="0"/>
+          <w:numId w:val="2"/>
+        </w:numPr>
+      </w:pPr>
+      <w:r>
+        <w:t>Ajouter le SO dans « itemDatabase » (Scripts &gt; Item)</w:t>
+      </w:r>
+    </w:p>
+    <w:p>
+      <w:pPr>
+        <w:pStyle w:val="Paragraphedeliste"/>
+        <w:numPr>
+          <w:ilvl w:val="0"/>
+          <w:numId w:val="2"/>
+        </w:numPr>
+      </w:pPr>
+      <w:r>
+        <w:t>Un rigidbody (à vérifier pour quoi faire)</w:t>
+      </w:r>
+    </w:p>
+    <w:p>
+      <w:pPr>
+        <w:pStyle w:val="Paragraphedeliste"/>
+        <w:numPr>
+          <w:ilvl w:val="0"/>
+          <w:numId w:val="2"/>
+        </w:numPr>
+      </w:pPr>
+      <w:r>
+        <w:t>Si l’objet est spawnable, l’ajouter dans le Networkmanager&gt; Networkmanager</w:t>
+      </w:r>
+    </w:p>
+    <w:p>
+      <w:pPr>
+        <w:pStyle w:val="Paragraphedeliste"/>
+        <w:numPr>
+          <w:ilvl w:val="0"/>
+          <w:numId w:val="2"/>
+        </w:numPr>
+      </w:pPr>
+      <w:r>
+        <w:t>Penser à changer la layer en « pickable » pour éviter les collisions entre le player et l’obje</w:t>
+      </w:r>
+      <w:r>
+        <w:t>t, mais que l’objet bouge quand on marche dessus (change children ? &gt; Yes)</w:t>
+      </w:r>
+    </w:p>
+    <w:p>
+      <w:pPr>
+        <w:pStyle w:val="Paragraphedeliste"/>
+        <w:numPr>
+          <w:ilvl w:val="0"/>
+          <w:numId w:val="2"/>
+        </w:numPr>
+      </w:pPr>
+      <w:r>
+        <w:t>Penser à ajouter un poids réaliste</w:t>
+      </w:r>
+    </w:p>
+    <w:p/>
+    <w:p/>
+    <w:p/>
+    <w:p/>
+    <w:p/>
+    <w:p/>
+    <w:p/>
+    <w:p/>
+    <w:p/>
+    <w:p/>
+    <w:p/>
+    <w:p/>
+    <w:p/>
+    <w:p>
       <w:r>
         <w:rPr>
           <w:noProof/>
@@ -1543,83 +1434,17 @@
         </w:drawing>
       </w:r>
     </w:p>
-    <w:p>
-      <w:pPr>
-        <w:rPr>
-          <w:lang w:val="en-GB"/>
-        </w:rPr>
-      </w:pPr>
-    </w:p>
-    <w:p>
-      <w:pPr>
-        <w:rPr>
-          <w:lang w:val="en-GB"/>
-        </w:rPr>
-      </w:pPr>
-    </w:p>
-    <w:p>
-      <w:pPr>
-        <w:rPr>
-          <w:lang w:val="en-GB"/>
-        </w:rPr>
-      </w:pPr>
-    </w:p>
-    <w:p>
-      <w:pPr>
-        <w:rPr>
-          <w:lang w:val="en-GB"/>
-        </w:rPr>
-      </w:pPr>
-    </w:p>
-    <w:p>
-      <w:pPr>
-        <w:rPr>
-          <w:lang w:val="en-GB"/>
-        </w:rPr>
-      </w:pPr>
-    </w:p>
-    <w:p>
-      <w:pPr>
-        <w:rPr>
-          <w:lang w:val="en-GB"/>
-        </w:rPr>
-      </w:pPr>
-    </w:p>
-    <w:p>
-      <w:pPr>
-        <w:rPr>
-          <w:lang w:val="en-GB"/>
-        </w:rPr>
-      </w:pPr>
-    </w:p>
-    <w:p>
-      <w:pPr>
-        <w:rPr>
-          <w:lang w:val="en-GB"/>
-        </w:rPr>
-      </w:pPr>
-    </w:p>
-    <w:p>
-      <w:pPr>
-        <w:rPr>
-          <w:lang w:val="en-GB"/>
-        </w:rPr>
-      </w:pPr>
-    </w:p>
-    <w:p>
-      <w:pPr>
-        <w:rPr>
-          <w:lang w:val="en-GB"/>
-        </w:rPr>
-      </w:pPr>
-    </w:p>
-    <w:p>
-      <w:pPr>
-        <w:rPr>
-          <w:lang w:val="en-GB"/>
-        </w:rPr>
-      </w:pPr>
-    </w:p>
+    <w:p/>
+    <w:p/>
+    <w:p/>
+    <w:p/>
+    <w:p/>
+    <w:p/>
+    <w:p/>
+    <w:p/>
+    <w:p/>
+    <w:p/>
+    <w:p/>
     <w:p>
       <w:pPr>
         <w:rPr>
@@ -1904,7 +1729,7 @@
         <w:rFonts w:ascii="Aptos" w:eastAsiaTheme="minorHAnsi" w:hAnsi="Aptos" w:cstheme="minorBidi" w:hint="default"/>
       </w:rPr>
     </w:lvl>
-    <w:lvl w:ilvl="1" w:tplc="040C0003" w:tentative="1">
+    <w:lvl w:ilvl="1" w:tplc="040C0003">
       <w:start w:val="1"/>
       <w:numFmt w:val="bullet"/>
       <w:lvlText w:val="o"/>

</xml_diff>

<commit_message>
Tests pour le son mais NOK
</commit_message>
<xml_diff>
--- a/Documentation/Data_architecture.docx
+++ b/Documentation/Data_architecture.docx
@@ -1180,15 +1180,7 @@
       </w:pPr>
     </w:p>
     <w:p>
-      <w:pPr>
-        <w:rPr>
-          <w:lang w:val="en-GB"/>
-        </w:rPr>
-      </w:pPr>
-      <w:r>
-        <w:rPr>
-          <w:lang w:val="en-GB"/>
-        </w:rPr>
+      <w:r>
         <w:lastRenderedPageBreak/>
         <w:t>Définition d’un objet:</w:t>
       </w:r>
@@ -1279,13 +1271,7 @@
         </w:numPr>
       </w:pPr>
       <w:r>
-        <w:t>il faut c</w:t>
-      </w:r>
-      <w:r>
-        <w:t>réer un networkTransformReliable</w:t>
-      </w:r>
-      <w:r>
-        <w:t xml:space="preserve"> (Mirror)</w:t>
+        <w:t>il faut créer un networkTransformReliable (Mirror)</w:t>
       </w:r>
     </w:p>
     <w:p>
@@ -1366,6 +1352,24 @@
         <w:t>Penser à ajouter un poids réaliste</w:t>
       </w:r>
     </w:p>
+    <w:p/>
+    <w:p>
+      <w:r>
+        <w:t>Discussion GPT sound design :</w:t>
+      </w:r>
+      <w:r>
+        <w:br/>
+      </w:r>
+      <w:hyperlink r:id="rId8" w:history="1">
+        <w:r>
+          <w:rPr>
+            <w:rStyle w:val="Lienhypertexte"/>
+          </w:rPr>
+          <w:t>https://chatgpt.com/share/6999b065-ec60-800f-affe-ccbd172ad8eb</w:t>
+        </w:r>
+      </w:hyperlink>
+    </w:p>
+    <w:p/>
     <w:p/>
     <w:p/>
     <w:p/>
@@ -1410,7 +1414,7 @@
                     <pic:cNvPicPr/>
                   </pic:nvPicPr>
                   <pic:blipFill>
-                    <a:blip r:embed="rId8"/>
+                    <a:blip r:embed="rId9"/>
                     <a:stretch>
                       <a:fillRect/>
                     </a:stretch>
@@ -1476,7 +1480,7 @@
                     </pic:cNvPicPr>
                   </pic:nvPicPr>
                   <pic:blipFill>
-                    <a:blip r:embed="rId9">
+                    <a:blip r:embed="rId10">
                       <a:extLst>
                         <a:ext uri="{28A0092B-C50C-407E-A947-70E740481C1C}">
                           <a14:useLocalDpi xmlns:a14="http://schemas.microsoft.com/office/drawing/2010/main" val="0"/>
@@ -1544,7 +1548,7 @@
                     </pic:cNvPicPr>
                   </pic:nvPicPr>
                   <pic:blipFill>
-                    <a:blip r:embed="rId10">
+                    <a:blip r:embed="rId11">
                       <a:extLst>
                         <a:ext uri="{28A0092B-C50C-407E-A947-70E740481C1C}">
                           <a14:useLocalDpi xmlns:a14="http://schemas.microsoft.com/office/drawing/2010/main" val="0"/>
@@ -1605,7 +1609,7 @@
                     </pic:cNvPicPr>
                   </pic:nvPicPr>
                   <pic:blipFill>
-                    <a:blip r:embed="rId11">
+                    <a:blip r:embed="rId12">
                       <a:extLst>
                         <a:ext uri="{28A0092B-C50C-407E-A947-70E740481C1C}">
                           <a14:useLocalDpi xmlns:a14="http://schemas.microsoft.com/office/drawing/2010/main" val="0"/>
@@ -1673,7 +1677,7 @@
                     </pic:cNvPicPr>
                   </pic:nvPicPr>
                   <pic:blipFill>
-                    <a:blip r:embed="rId12">
+                    <a:blip r:embed="rId13">
                       <a:extLst>
                         <a:ext uri="{28A0092B-C50C-407E-A947-70E740481C1C}">
                           <a14:useLocalDpi xmlns:a14="http://schemas.microsoft.com/office/drawing/2010/main" val="0"/>
@@ -2867,6 +2871,29 @@
       <w:spacing w:val="5"/>
     </w:rPr>
   </w:style>
+  <w:style w:type="character" w:styleId="Lienhypertexte">
+    <w:name w:val="Hyperlink"/>
+    <w:basedOn w:val="Policepardfaut"/>
+    <w:uiPriority w:val="99"/>
+    <w:unhideWhenUsed/>
+    <w:rsid w:val="001A6BE4"/>
+    <w:rPr>
+      <w:color w:val="467886" w:themeColor="hyperlink"/>
+      <w:u w:val="single"/>
+    </w:rPr>
+  </w:style>
+  <w:style w:type="character" w:styleId="Mentionnonrsolue">
+    <w:name w:val="Unresolved Mention"/>
+    <w:basedOn w:val="Policepardfaut"/>
+    <w:uiPriority w:val="99"/>
+    <w:semiHidden/>
+    <w:unhideWhenUsed/>
+    <w:rsid w:val="001A6BE4"/>
+    <w:rPr>
+      <w:color w:val="605E5C"/>
+      <w:shd w:val="clear" w:color="auto" w:fill="E1DFDD"/>
+    </w:rPr>
+  </w:style>
 </w:styles>
 </file>
 

</xml_diff>